<commit_message>
#added Use-Cases and started with creating the Testconcept
</commit_message>
<xml_diff>
--- a/Doku/ProbeIPABericht.docx
+++ b/Doku/ProbeIPABericht.docx
@@ -4106,10 +4106,10 @@
             <v:path o:extrusionok="f" gradientshapeok="t" o:connecttype="rect"/>
             <o:lock v:ext="edit" aspectratio="t"/>
           </v:shapetype>
-          <v:shape id="_x0000_i1025" type="#_x0000_t75" style="width:1097.35pt;height:473.2pt" o:ole="">
+          <v:shape id="_x0000_i1025" type="#_x0000_t75" style="width:1097.25pt;height:473.25pt" o:ole="">
             <v:imagedata r:id="rId16" o:title=""/>
           </v:shape>
-          <o:OLEObject Type="Embed" ProgID="Excel.Sheet.12" ShapeID="_x0000_i1025" DrawAspect="Content" ObjectID="_1571051584" r:id="rId17"/>
+          <o:OLEObject Type="Embed" ProgID="Excel.Sheet.12" ShapeID="_x0000_i1025" DrawAspect="Content" ObjectID="_1571058077" r:id="rId17"/>
         </w:object>
       </w:r>
     </w:p>
@@ -4920,9 +4920,9 @@
         </w:rPr>
         <w:drawing>
           <wp:inline distT="0" distB="0" distL="0" distR="0">
-            <wp:extent cx="6131878" cy="5314950"/>
-            <wp:effectExtent l="0" t="0" r="2540" b="0"/>
-            <wp:docPr id="7" name="Grafik 7"/>
+            <wp:extent cx="5934075" cy="5143500"/>
+            <wp:effectExtent l="0" t="0" r="9525" b="0"/>
+            <wp:docPr id="9" name="Grafik 9"/>
             <wp:cNvGraphicFramePr>
               <a:graphicFrameLocks xmlns:a="http://schemas.openxmlformats.org/drawingml/2006/main" noChangeAspect="1"/>
             </wp:cNvGraphicFramePr>
@@ -4930,7 +4930,7 @@
               <a:graphicData uri="http://schemas.openxmlformats.org/drawingml/2006/picture">
                 <pic:pic xmlns:pic="http://schemas.openxmlformats.org/drawingml/2006/picture">
                   <pic:nvPicPr>
-                    <pic:cNvPr id="0" name="Picture 3"/>
+                    <pic:cNvPr id="0" name="Picture 5"/>
                     <pic:cNvPicPr>
                       <a:picLocks noChangeAspect="1" noChangeArrowheads="1"/>
                     </pic:cNvPicPr>
@@ -4951,7 +4951,7 @@
                   <pic:spPr bwMode="auto">
                     <a:xfrm>
                       <a:off x="0" y="0"/>
-                      <a:ext cx="6139329" cy="5321409"/>
+                      <a:ext cx="5934075" cy="5143500"/>
                     </a:xfrm>
                     <a:prstGeom prst="rect">
                       <a:avLst/>
@@ -4970,9 +4970,27 @@
     </w:p>
     <w:p>
       <w:pPr>
+        <w:rPr>
+          <w:rFonts w:asciiTheme="majorHAnsi" w:eastAsiaTheme="majorEastAsia" w:hAnsiTheme="majorHAnsi" w:cstheme="majorBidi"/>
+          <w:b/>
+          <w:bCs/>
+          <w:color w:val="000000" w:themeColor="text1"/>
+          <w:sz w:val="28"/>
+        </w:rPr>
+      </w:pPr>
+      <w:r>
+        <w:t>Alle Use-Cases werden in dieser Abbildung dargestellt</w:t>
+      </w:r>
+      <w:r>
+        <w:br w:type="page"/>
+      </w:r>
+    </w:p>
+    <w:p>
+      <w:pPr>
         <w:pStyle w:val="berschrift3"/>
       </w:pPr>
       <w:r>
+        <w:lastRenderedPageBreak/>
         <w:t xml:space="preserve">Use-Case </w:t>
       </w:r>
       <w:r>
@@ -5030,22 +5048,19 @@
         <w:rPr>
           <w:sz w:val="24"/>
         </w:rPr>
-        <w:t>System ist läuft</w:t>
-      </w:r>
-    </w:p>
-    <w:p>
-      <w:pPr>
+        <w:t>System läuft</w:t>
+      </w:r>
+      <w:r>
+        <w:rPr>
+          <w:sz w:val="24"/>
+        </w:rPr>
+        <w:br/>
+      </w:r>
+      <w:r>
         <w:rPr>
           <w:b/>
           <w:sz w:val="24"/>
         </w:rPr>
-      </w:pPr>
-      <w:r>
-        <w:rPr>
-          <w:b/>
-          <w:sz w:val="24"/>
-        </w:rPr>
-        <w:lastRenderedPageBreak/>
         <w:t>Aktion</w:t>
       </w:r>
     </w:p>
@@ -5082,7 +5097,19 @@
         <w:rPr>
           <w:sz w:val="24"/>
         </w:rPr>
+        <w:t>Auf «</w:t>
+      </w:r>
+      <w:r>
+        <w:rPr>
+          <w:sz w:val="24"/>
+        </w:rPr>
         <w:t>Account erstellen</w:t>
+      </w:r>
+      <w:r>
+        <w:rPr>
+          <w:sz w:val="24"/>
+        </w:rPr>
+        <w:t>»</w:t>
       </w:r>
       <w:r>
         <w:rPr>
@@ -5308,16 +5335,14 @@
         <w:rPr>
           <w:sz w:val="24"/>
         </w:rPr>
-        <w:t>System ist läuft</w:t>
-      </w:r>
-    </w:p>
-    <w:p>
-      <w:pPr>
-        <w:rPr>
-          <w:b/>
-          <w:sz w:val="24"/>
-        </w:rPr>
-      </w:pPr>
+        <w:t>System läuft</w:t>
+      </w:r>
+      <w:r>
+        <w:rPr>
+          <w:sz w:val="24"/>
+        </w:rPr>
+        <w:br/>
+      </w:r>
       <w:r>
         <w:rPr>
           <w:b/>
@@ -5442,46 +5467,51 @@
         <w:pStyle w:val="Listenabsatz"/>
         <w:ind w:left="0"/>
         <w:rPr>
+          <w:sz w:val="24"/>
+        </w:rPr>
+      </w:pPr>
+      <w:r>
+        <w:rPr>
+          <w:sz w:val="24"/>
+        </w:rPr>
+        <w:t>Fehlermeldung wird angezeigt (variiert je nach Fehler)</w:t>
+      </w:r>
+    </w:p>
+    <w:p>
+      <w:pPr>
+        <w:rPr>
+          <w:rFonts w:eastAsia="Times New Roman" w:cs="Times New Roman"/>
+          <w:spacing w:val="2"/>
+          <w:kern w:val="10"/>
+          <w:sz w:val="24"/>
+          <w:szCs w:val="18"/>
+          <w:lang w:eastAsia="de-DE"/>
+        </w:rPr>
+      </w:pPr>
+      <w:r>
+        <w:rPr>
+          <w:sz w:val="24"/>
+        </w:rPr>
+        <w:br w:type="page"/>
+      </w:r>
+    </w:p>
+    <w:p>
+      <w:pPr>
+        <w:pStyle w:val="Listenabsatz"/>
+        <w:ind w:left="0"/>
+        <w:rPr>
           <w:b/>
           <w:sz w:val="24"/>
         </w:rPr>
       </w:pPr>
       <w:r>
         <w:rPr>
-          <w:sz w:val="24"/>
-        </w:rPr>
-        <w:t>Fehlermeldung wird angezeigt (variiert je nach Fehler)</w:t>
-      </w:r>
-      <w:r>
-        <w:rPr>
           <w:b/>
           <w:sz w:val="24"/>
         </w:rPr>
+        <w:lastRenderedPageBreak/>
         <w:br/>
         <w:t>Akteure</w:t>
-      </w:r>
-    </w:p>
-    <w:p>
-      <w:pPr>
-        <w:pStyle w:val="Listenabsatz"/>
-        <w:ind w:left="0"/>
-        <w:rPr>
-          <w:sz w:val="24"/>
-        </w:rPr>
-      </w:pPr>
-      <w:r>
-        <w:rPr>
-          <w:sz w:val="24"/>
-        </w:rPr>
-        <w:t>User</w:t>
-      </w:r>
-      <w:r>
-        <w:rPr>
-          <w:b/>
-          <w:sz w:val="24"/>
-        </w:rPr>
-        <w:br/>
-        <w:t>Auslösendes Ereignis</w:t>
       </w:r>
     </w:p>
     <w:p>
@@ -5499,14 +5529,34 @@
         <w:rPr>
           <w:sz w:val="24"/>
         </w:rPr>
+        <w:t>User</w:t>
+      </w:r>
+      <w:r>
+        <w:rPr>
+          <w:b/>
+          <w:sz w:val="24"/>
+        </w:rPr>
+        <w:br/>
+        <w:t>Auslösendes Ereignis</w:t>
+      </w:r>
+      <w:r>
+        <w:rPr>
+          <w:sz w:val="24"/>
+        </w:rPr>
+        <w:t>:</w:t>
+      </w:r>
+      <w:r>
+        <w:rPr>
+          <w:sz w:val="24"/>
+        </w:rPr>
+        <w:br/>
+      </w:r>
+      <w:r>
+        <w:rPr>
+          <w:sz w:val="24"/>
+        </w:rPr>
         <w:t>User möchte sich mit einem bestehenden Account einloggen</w:t>
       </w:r>
-      <w:r>
-        <w:rPr>
-          <w:sz w:val="24"/>
-        </w:rPr>
-        <w:br w:type="page"/>
-      </w:r>
     </w:p>
     <w:p>
       <w:pPr>
@@ -5514,8 +5564,10 @@
       </w:pPr>
       <w:bookmarkStart w:id="32" w:name="_Toc497250844"/>
       <w:r>
-        <w:lastRenderedPageBreak/>
-        <w:t>Use-Case Umfrage ausfüllen</w:t>
+        <w:t xml:space="preserve">Use-Case </w:t>
+      </w:r>
+      <w:r>
+        <w:t>Abmelden</w:t>
       </w:r>
     </w:p>
     <w:p>
@@ -5542,7 +5594,13 @@
         <w:rPr>
           <w:sz w:val="24"/>
         </w:rPr>
-        <w:t>Als User möchte ich eine bereits erstellte Umfrage ausfüllen können</w:t>
+        <w:t xml:space="preserve">Als </w:t>
+      </w:r>
+      <w:r>
+        <w:rPr>
+          <w:sz w:val="24"/>
+        </w:rPr>
+        <w:t>Eingeloggter-User möchte ich mich wieder ausloggen können</w:t>
       </w:r>
       <w:r>
         <w:rPr>
@@ -5569,22 +5627,20 @@
         <w:rPr>
           <w:sz w:val="24"/>
         </w:rPr>
-        <w:t>System ist läuft</w:t>
-      </w:r>
-      <w:r>
-        <w:rPr>
-          <w:sz w:val="24"/>
-        </w:rPr>
-        <w:t>, User hat eine URL zu einer Validen existierenden Umfrage</w:t>
-      </w:r>
-    </w:p>
-    <w:p>
-      <w:pPr>
-        <w:rPr>
-          <w:b/>
-          <w:sz w:val="24"/>
-        </w:rPr>
-      </w:pPr>
+        <w:t>System läuft</w:t>
+      </w:r>
+      <w:r>
+        <w:rPr>
+          <w:sz w:val="24"/>
+        </w:rPr>
+        <w:t>, User ist eingeloggt</w:t>
+      </w:r>
+      <w:r>
+        <w:rPr>
+          <w:sz w:val="24"/>
+        </w:rPr>
+        <w:br/>
+      </w:r>
       <w:r>
         <w:rPr>
           <w:b/>
@@ -5608,7 +5664,233 @@
         <w:rPr>
           <w:sz w:val="24"/>
         </w:rPr>
-        <w:t>Umfrage-URL aufrufen</w:t>
+        <w:t>Auf «Logout» Knopf drücken</w:t>
+      </w:r>
+    </w:p>
+    <w:p>
+      <w:pPr>
+        <w:pStyle w:val="Listenabsatz"/>
+        <w:ind w:left="0"/>
+        <w:rPr>
+          <w:b/>
+        </w:rPr>
+      </w:pPr>
+      <w:r>
+        <w:rPr>
+          <w:b/>
+          <w:sz w:val="24"/>
+        </w:rPr>
+        <w:t>Nachbedingung</w:t>
+      </w:r>
+      <w:r>
+        <w:rPr>
+          <w:b/>
+          <w:sz w:val="24"/>
+        </w:rPr>
+        <w:br/>
+      </w:r>
+      <w:r>
+        <w:rPr>
+          <w:b/>
+        </w:rPr>
+        <w:t>Erfolg:</w:t>
+      </w:r>
+    </w:p>
+    <w:p>
+      <w:pPr>
+        <w:pStyle w:val="Listenabsatz"/>
+        <w:ind w:left="0"/>
+        <w:rPr>
+          <w:b/>
+        </w:rPr>
+      </w:pPr>
+      <w:r>
+        <w:rPr>
+          <w:sz w:val="24"/>
+        </w:rPr>
+        <w:t xml:space="preserve">Weiterleitung </w:t>
+      </w:r>
+      <w:r>
+        <w:rPr>
+          <w:sz w:val="24"/>
+        </w:rPr>
+        <w:t>auf Startseite</w:t>
+      </w:r>
+      <w:r>
+        <w:rPr>
+          <w:b/>
+          <w:sz w:val="24"/>
+        </w:rPr>
+        <w:br/>
+      </w:r>
+      <w:r>
+        <w:rPr>
+          <w:b/>
+        </w:rPr>
+        <w:t>Fehlschlag:</w:t>
+      </w:r>
+    </w:p>
+    <w:p>
+      <w:pPr>
+        <w:pStyle w:val="Listenabsatz"/>
+        <w:ind w:left="0"/>
+        <w:rPr>
+          <w:sz w:val="24"/>
+        </w:rPr>
+      </w:pPr>
+      <w:r>
+        <w:rPr>
+          <w:sz w:val="24"/>
+        </w:rPr>
+        <w:t>Fehlermeldung wird angezeigt (variiert je nach Fehler)</w:t>
+      </w:r>
+    </w:p>
+    <w:p>
+      <w:pPr>
+        <w:pStyle w:val="Listenabsatz"/>
+        <w:ind w:left="0"/>
+        <w:rPr>
+          <w:b/>
+          <w:sz w:val="24"/>
+        </w:rPr>
+      </w:pPr>
+      <w:r>
+        <w:rPr>
+          <w:b/>
+          <w:sz w:val="24"/>
+        </w:rPr>
+        <w:t>Akteure</w:t>
+      </w:r>
+    </w:p>
+    <w:p>
+      <w:pPr>
+        <w:pStyle w:val="Listenabsatz"/>
+        <w:pBdr>
+          <w:bottom w:val="single" w:sz="4" w:space="1" w:color="auto"/>
+        </w:pBdr>
+        <w:ind w:left="0"/>
+        <w:rPr>
+          <w:sz w:val="24"/>
+        </w:rPr>
+      </w:pPr>
+      <w:r>
+        <w:rPr>
+          <w:sz w:val="24"/>
+        </w:rPr>
+        <w:t>Eingeloggter-User</w:t>
+      </w:r>
+      <w:r>
+        <w:rPr>
+          <w:b/>
+          <w:sz w:val="24"/>
+        </w:rPr>
+        <w:br/>
+        <w:t>Auslösendes Ereignis</w:t>
+      </w:r>
+      <w:r>
+        <w:rPr>
+          <w:sz w:val="24"/>
+        </w:rPr>
+        <w:t>:</w:t>
+      </w:r>
+      <w:r>
+        <w:rPr>
+          <w:sz w:val="24"/>
+        </w:rPr>
+        <w:br/>
+      </w:r>
+      <w:r>
+        <w:rPr>
+          <w:sz w:val="24"/>
+        </w:rPr>
+        <w:t xml:space="preserve">User möchte </w:t>
+      </w:r>
+      <w:r>
+        <w:rPr>
+          <w:sz w:val="24"/>
+        </w:rPr>
+        <w:t>sich aus der Seite ausloggen</w:t>
+      </w:r>
+    </w:p>
+    <w:p>
+      <w:pPr>
+        <w:pStyle w:val="berschrift3"/>
+      </w:pPr>
+      <w:r>
+        <w:t>Use-Case Umfrage ausfüllen</w:t>
+      </w:r>
+    </w:p>
+    <w:p>
+      <w:pPr>
+        <w:rPr>
+          <w:sz w:val="24"/>
+        </w:rPr>
+      </w:pPr>
+      <w:r>
+        <w:rPr>
+          <w:b/>
+          <w:sz w:val="24"/>
+        </w:rPr>
+        <w:t>Beschreibung</w:t>
+      </w:r>
+      <w:r>
+        <w:rPr>
+          <w:b/>
+          <w:sz w:val="24"/>
+        </w:rPr>
+        <w:br/>
+      </w:r>
+      <w:r>
+        <w:rPr>
+          <w:sz w:val="24"/>
+        </w:rPr>
+        <w:t>Als User möchte ich eine bereits erstellte Umfrage ausfüllen können</w:t>
+      </w:r>
+      <w:r>
+        <w:rPr>
+          <w:b/>
+          <w:sz w:val="28"/>
+        </w:rPr>
+        <w:br/>
+      </w:r>
+      <w:r>
+        <w:rPr>
+          <w:b/>
+          <w:sz w:val="24"/>
+        </w:rPr>
+        <w:t>Vorbedingungen</w:t>
+      </w:r>
+      <w:r>
+        <w:rPr>
+          <w:b/>
+          <w:sz w:val="24"/>
+        </w:rPr>
+        <w:br/>
+      </w:r>
+      <w:r>
+        <w:rPr>
+          <w:sz w:val="24"/>
+        </w:rPr>
+        <w:t>System läuft</w:t>
+      </w:r>
+      <w:r>
+        <w:rPr>
+          <w:sz w:val="24"/>
+        </w:rPr>
+        <w:t>, User hat eine URL zu einer Validen existierenden Umfrage</w:t>
+      </w:r>
+      <w:r>
+        <w:rPr>
+          <w:sz w:val="24"/>
+        </w:rPr>
+        <w:br/>
+      </w:r>
+      <w:r>
+        <w:rPr>
+          <w:b/>
+          <w:sz w:val="24"/>
+        </w:rPr>
+        <w:t>Aktion</w:t>
       </w:r>
     </w:p>
     <w:p>
@@ -5626,7 +5908,7 @@
         <w:rPr>
           <w:sz w:val="24"/>
         </w:rPr>
-        <w:t>Umfrage ausfüllen</w:t>
+        <w:t>Umfrage-URL aufrufen</w:t>
       </w:r>
     </w:p>
     <w:p>
@@ -5644,7 +5926,37 @@
         <w:rPr>
           <w:sz w:val="24"/>
         </w:rPr>
-        <w:t>Auf Absende Knopf drücken</w:t>
+        <w:t>Umfrage ausfüllen</w:t>
+      </w:r>
+    </w:p>
+    <w:p>
+      <w:pPr>
+        <w:pStyle w:val="Listenabsatz"/>
+        <w:numPr>
+          <w:ilvl w:val="0"/>
+          <w:numId w:val="23"/>
+        </w:numPr>
+        <w:rPr>
+          <w:sz w:val="24"/>
+        </w:rPr>
+      </w:pPr>
+      <w:r>
+        <w:rPr>
+          <w:sz w:val="24"/>
+        </w:rPr>
+        <w:t>Auf Absende</w:t>
+      </w:r>
+      <w:r>
+        <w:rPr>
+          <w:sz w:val="24"/>
+        </w:rPr>
+        <w:t>-</w:t>
+      </w:r>
+      <w:r>
+        <w:rPr>
+          <w:sz w:val="24"/>
+        </w:rPr>
+        <w:t>Knopf drücken</w:t>
       </w:r>
     </w:p>
     <w:p>
@@ -5733,22 +6045,49 @@
         <w:pStyle w:val="Listenabsatz"/>
         <w:ind w:left="0"/>
         <w:rPr>
+          <w:sz w:val="24"/>
+        </w:rPr>
+      </w:pPr>
+      <w:r>
+        <w:rPr>
+          <w:sz w:val="24"/>
+        </w:rPr>
+        <w:t>User</w:t>
+      </w:r>
+    </w:p>
+    <w:p>
+      <w:pPr>
+        <w:rPr>
+          <w:rFonts w:eastAsia="Times New Roman" w:cs="Times New Roman"/>
+          <w:spacing w:val="2"/>
+          <w:kern w:val="10"/>
+          <w:sz w:val="24"/>
+          <w:szCs w:val="18"/>
+          <w:lang w:eastAsia="de-DE"/>
+        </w:rPr>
+      </w:pPr>
+      <w:r>
+        <w:rPr>
+          <w:sz w:val="24"/>
+        </w:rPr>
+        <w:br w:type="page"/>
+      </w:r>
+    </w:p>
+    <w:p>
+      <w:pPr>
+        <w:pStyle w:val="Listenabsatz"/>
+        <w:ind w:left="0"/>
+        <w:rPr>
           <w:b/>
           <w:sz w:val="24"/>
         </w:rPr>
       </w:pPr>
       <w:r>
         <w:rPr>
-          <w:sz w:val="24"/>
-        </w:rPr>
-        <w:t>User</w:t>
-      </w:r>
-      <w:r>
-        <w:rPr>
           <w:b/>
           <w:sz w:val="24"/>
         </w:rPr>
-        <w:br/>
+        <w:lastRenderedPageBreak/>
         <w:t>Auslösendes Ereignis</w:t>
       </w:r>
     </w:p>
@@ -5781,10 +6120,7 @@
         <w:pStyle w:val="berschrift3"/>
       </w:pPr>
       <w:r>
-        <w:t xml:space="preserve">Use-Case </w:t>
-      </w:r>
-      <w:r>
-        <w:t>Umfrage erstellen</w:t>
+        <w:t>Use-Case Umfrage erstellen</w:t>
       </w:r>
     </w:p>
     <w:p>
@@ -5846,22 +6182,14 @@
         <w:rPr>
           <w:sz w:val="24"/>
         </w:rPr>
-        <w:t>System ist läuft</w:t>
-      </w:r>
-      <w:r>
-        <w:rPr>
-          <w:sz w:val="24"/>
-        </w:rPr>
-        <w:t>, User ist eingeloggt</w:t>
-      </w:r>
-    </w:p>
-    <w:p>
-      <w:pPr>
-        <w:rPr>
-          <w:b/>
-          <w:sz w:val="24"/>
-        </w:rPr>
-      </w:pPr>
+        <w:t>System läuft, User ist eingeloggt</w:t>
+      </w:r>
+      <w:r>
+        <w:rPr>
+          <w:sz w:val="24"/>
+        </w:rPr>
+        <w:br/>
+      </w:r>
       <w:r>
         <w:rPr>
           <w:b/>
@@ -5957,7 +6285,7 @@
         <w:rPr>
           <w:sz w:val="24"/>
         </w:rPr>
-        <w:t>Umfrage Veröffentlichen</w:t>
+        <w:t>Auf «Umfrage Veröffentlichen» klicken</w:t>
       </w:r>
     </w:p>
     <w:p>
@@ -6001,10 +6329,20 @@
         <w:rPr>
           <w:sz w:val="24"/>
         </w:rPr>
-        <w:t>Weiterleitung auf Adminseite</w:t>
-      </w:r>
-      <w:bookmarkStart w:id="33" w:name="_GoBack"/>
-      <w:bookmarkEnd w:id="33"/>
+        <w:t xml:space="preserve">Weiterleitung </w:t>
+      </w:r>
+      <w:r>
+        <w:rPr>
+          <w:sz w:val="24"/>
+        </w:rPr>
+        <w:t>auf die neue Umfrage, die URL dieser neuen Seite kann zum verteilen dieser Umfrage verwendet werden</w:t>
+      </w:r>
+      <w:r>
+        <w:rPr>
+          <w:sz w:val="24"/>
+        </w:rPr>
+        <w:t>.</w:t>
+      </w:r>
       <w:r>
         <w:rPr>
           <w:b/>
@@ -6024,14 +6362,288 @@
         <w:pStyle w:val="Listenabsatz"/>
         <w:ind w:left="0"/>
         <w:rPr>
+          <w:sz w:val="24"/>
+        </w:rPr>
+      </w:pPr>
+      <w:r>
+        <w:rPr>
+          <w:sz w:val="24"/>
+        </w:rPr>
+        <w:t>Fehlermeldung wird angezeigt (variiert je nach Fehler)</w:t>
+      </w:r>
+    </w:p>
+    <w:p>
+      <w:pPr>
+        <w:pStyle w:val="Listenabsatz"/>
+        <w:ind w:left="0"/>
+        <w:rPr>
           <w:b/>
           <w:sz w:val="24"/>
         </w:rPr>
       </w:pPr>
       <w:r>
         <w:rPr>
-          <w:sz w:val="24"/>
-        </w:rPr>
+          <w:b/>
+          <w:sz w:val="24"/>
+        </w:rPr>
+        <w:t>Akteure</w:t>
+      </w:r>
+    </w:p>
+    <w:p>
+      <w:pPr>
+        <w:pStyle w:val="Listenabsatz"/>
+        <w:ind w:left="0"/>
+        <w:rPr>
+          <w:b/>
+          <w:sz w:val="24"/>
+        </w:rPr>
+      </w:pPr>
+      <w:r>
+        <w:rPr>
+          <w:sz w:val="24"/>
+        </w:rPr>
+        <w:t>Eingeloggter-User</w:t>
+      </w:r>
+      <w:r>
+        <w:rPr>
+          <w:b/>
+          <w:sz w:val="24"/>
+        </w:rPr>
+        <w:br/>
+        <w:t>Auslösendes Ereignis</w:t>
+      </w:r>
+    </w:p>
+    <w:p>
+      <w:pPr>
+        <w:pStyle w:val="Listenabsatz"/>
+        <w:pBdr>
+          <w:bottom w:val="single" w:sz="4" w:space="1" w:color="auto"/>
+        </w:pBdr>
+        <w:ind w:left="0"/>
+        <w:rPr>
+          <w:sz w:val="24"/>
+        </w:rPr>
+      </w:pPr>
+      <w:r>
+        <w:rPr>
+          <w:sz w:val="24"/>
+        </w:rPr>
+        <w:t>Eingeloggter-User möchte eine neue Umfrage erstellen</w:t>
+      </w:r>
+    </w:p>
+    <w:p>
+      <w:pPr>
+        <w:pStyle w:val="berschrift3"/>
+      </w:pPr>
+      <w:r>
+        <w:t>Use-Case Umfrage Auswerten</w:t>
+      </w:r>
+    </w:p>
+    <w:p>
+      <w:pPr>
+        <w:rPr>
+          <w:sz w:val="24"/>
+        </w:rPr>
+      </w:pPr>
+      <w:r>
+        <w:rPr>
+          <w:b/>
+          <w:sz w:val="24"/>
+        </w:rPr>
+        <w:t>Beschreibung</w:t>
+      </w:r>
+      <w:r>
+        <w:rPr>
+          <w:b/>
+          <w:sz w:val="24"/>
+        </w:rPr>
+        <w:br/>
+      </w:r>
+      <w:r>
+        <w:rPr>
+          <w:sz w:val="24"/>
+        </w:rPr>
+        <w:t xml:space="preserve">Als Eingeloggter-User </w:t>
+      </w:r>
+      <w:r>
+        <w:rPr>
+          <w:sz w:val="24"/>
+        </w:rPr>
+        <w:t>möchte ich meine erstellten Umfragen auswerten können.</w:t>
+      </w:r>
+      <w:r>
+        <w:rPr>
+          <w:b/>
+          <w:sz w:val="28"/>
+        </w:rPr>
+        <w:br/>
+      </w:r>
+      <w:r>
+        <w:rPr>
+          <w:b/>
+          <w:sz w:val="24"/>
+        </w:rPr>
+        <w:t>Vorbedingungen</w:t>
+      </w:r>
+      <w:r>
+        <w:rPr>
+          <w:b/>
+          <w:sz w:val="24"/>
+        </w:rPr>
+        <w:br/>
+      </w:r>
+      <w:r>
+        <w:rPr>
+          <w:sz w:val="24"/>
+        </w:rPr>
+        <w:t>System läuft</w:t>
+      </w:r>
+      <w:r>
+        <w:rPr>
+          <w:sz w:val="24"/>
+        </w:rPr>
+        <w:t>, User ist eingeloggt, User hat bereits mindestens eine Umfrage erstellt</w:t>
+      </w:r>
+    </w:p>
+    <w:p>
+      <w:pPr>
+        <w:rPr>
+          <w:sz w:val="24"/>
+        </w:rPr>
+      </w:pPr>
+      <w:r>
+        <w:rPr>
+          <w:b/>
+          <w:sz w:val="24"/>
+        </w:rPr>
+        <w:t>Aktion</w:t>
+      </w:r>
+    </w:p>
+    <w:p>
+      <w:pPr>
+        <w:pStyle w:val="Listenabsatz"/>
+        <w:numPr>
+          <w:ilvl w:val="0"/>
+          <w:numId w:val="23"/>
+        </w:numPr>
+        <w:rPr>
+          <w:sz w:val="24"/>
+        </w:rPr>
+      </w:pPr>
+      <w:r>
+        <w:rPr>
+          <w:sz w:val="24"/>
+        </w:rPr>
+        <w:t>Bereits erstellte Umfrage auswählen</w:t>
+      </w:r>
+    </w:p>
+    <w:p>
+      <w:pPr>
+        <w:pStyle w:val="Listenabsatz"/>
+        <w:numPr>
+          <w:ilvl w:val="0"/>
+          <w:numId w:val="23"/>
+        </w:numPr>
+        <w:rPr>
+          <w:sz w:val="24"/>
+        </w:rPr>
+      </w:pPr>
+      <w:r>
+        <w:rPr>
+          <w:sz w:val="24"/>
+        </w:rPr>
+        <w:t>Auf «Auswerten» drücken</w:t>
+      </w:r>
+    </w:p>
+    <w:p>
+      <w:pPr>
+        <w:pStyle w:val="Listenabsatz"/>
+        <w:numPr>
+          <w:ilvl w:val="0"/>
+          <w:numId w:val="23"/>
+        </w:numPr>
+        <w:rPr>
+          <w:sz w:val="24"/>
+        </w:rPr>
+      </w:pPr>
+      <w:r>
+        <w:rPr>
+          <w:sz w:val="24"/>
+        </w:rPr>
+        <w:t>Auswählen ob gleiche IPs sortiert werden sollen</w:t>
+      </w:r>
+    </w:p>
+    <w:p>
+      <w:pPr>
+        <w:pStyle w:val="Listenabsatz"/>
+        <w:ind w:left="0"/>
+        <w:rPr>
+          <w:b/>
+        </w:rPr>
+      </w:pPr>
+      <w:r>
+        <w:rPr>
+          <w:b/>
+          <w:sz w:val="24"/>
+        </w:rPr>
+        <w:t>Nachbedingung</w:t>
+      </w:r>
+      <w:r>
+        <w:rPr>
+          <w:b/>
+          <w:sz w:val="24"/>
+        </w:rPr>
+        <w:br/>
+      </w:r>
+      <w:r>
+        <w:rPr>
+          <w:b/>
+        </w:rPr>
+        <w:t>Erfolg:</w:t>
+      </w:r>
+    </w:p>
+    <w:p>
+      <w:pPr>
+        <w:pStyle w:val="Listenabsatz"/>
+        <w:ind w:left="0"/>
+        <w:rPr>
+          <w:b/>
+        </w:rPr>
+      </w:pPr>
+      <w:r>
+        <w:rPr>
+          <w:sz w:val="24"/>
+        </w:rPr>
+        <w:t>Es wird eine Auswertungsseite angezeigt</w:t>
+      </w:r>
+      <w:r>
+        <w:rPr>
+          <w:b/>
+          <w:sz w:val="24"/>
+        </w:rPr>
+        <w:br/>
+      </w:r>
+      <w:r>
+        <w:rPr>
+          <w:b/>
+        </w:rPr>
+        <w:t>Fehlschlag:</w:t>
+      </w:r>
+    </w:p>
+    <w:p>
+      <w:pPr>
+        <w:pStyle w:val="Listenabsatz"/>
+        <w:ind w:left="0"/>
+        <w:rPr>
+          <w:b/>
+          <w:sz w:val="24"/>
+        </w:rPr>
+      </w:pPr>
+      <w:r>
+        <w:rPr>
+          <w:sz w:val="24"/>
+        </w:rPr>
+        <w:lastRenderedPageBreak/>
         <w:t>Fehlermeldung wird angezeigt (variiert je nach Fehler)</w:t>
       </w:r>
       <w:r>
@@ -6056,7 +6668,12 @@
         <w:rPr>
           <w:sz w:val="24"/>
         </w:rPr>
-        <w:lastRenderedPageBreak/>
+        <w:t>Eingeloggter-</w:t>
+      </w:r>
+      <w:r>
+        <w:rPr>
+          <w:sz w:val="24"/>
+        </w:rPr>
         <w:t>User</w:t>
       </w:r>
       <w:r>
@@ -6071,6 +6688,9 @@
     <w:p>
       <w:pPr>
         <w:pStyle w:val="Listenabsatz"/>
+        <w:pBdr>
+          <w:bottom w:val="single" w:sz="4" w:space="1" w:color="auto"/>
+        </w:pBdr>
         <w:ind w:left="0"/>
         <w:rPr>
           <w:sz w:val="24"/>
@@ -6080,7 +6700,254 @@
         <w:rPr>
           <w:sz w:val="24"/>
         </w:rPr>
-        <w:t>User möchte sich registrieren</w:t>
+        <w:t>Eingeloggter-User möchte das Resultat seiner Umfrage sehen</w:t>
+      </w:r>
+    </w:p>
+    <w:p>
+      <w:pPr>
+        <w:pStyle w:val="berschrift3"/>
+      </w:pPr>
+      <w:r>
+        <w:t>Use-Case Registrieren</w:t>
+      </w:r>
+    </w:p>
+    <w:p>
+      <w:pPr>
+        <w:rPr>
+          <w:sz w:val="24"/>
+        </w:rPr>
+      </w:pPr>
+      <w:r>
+        <w:rPr>
+          <w:b/>
+          <w:sz w:val="24"/>
+        </w:rPr>
+        <w:t>Beschreibung</w:t>
+      </w:r>
+      <w:r>
+        <w:rPr>
+          <w:b/>
+          <w:sz w:val="24"/>
+        </w:rPr>
+        <w:br/>
+      </w:r>
+      <w:r>
+        <w:rPr>
+          <w:sz w:val="24"/>
+        </w:rPr>
+        <w:t>Als Eingeloggter User möchte ich eine meiner Umfragen deaktivieren können</w:t>
+      </w:r>
+      <w:r>
+        <w:rPr>
+          <w:b/>
+          <w:sz w:val="28"/>
+        </w:rPr>
+        <w:br/>
+      </w:r>
+      <w:r>
+        <w:rPr>
+          <w:b/>
+          <w:sz w:val="24"/>
+        </w:rPr>
+        <w:t>Vorbedingungen</w:t>
+      </w:r>
+      <w:r>
+        <w:rPr>
+          <w:b/>
+          <w:sz w:val="24"/>
+        </w:rPr>
+        <w:br/>
+      </w:r>
+      <w:r>
+        <w:rPr>
+          <w:sz w:val="24"/>
+        </w:rPr>
+        <w:t>System läuft, Eingeloggt, mindestens eine Umfrage existiert</w:t>
+      </w:r>
+    </w:p>
+    <w:p>
+      <w:pPr>
+        <w:rPr>
+          <w:b/>
+          <w:sz w:val="24"/>
+        </w:rPr>
+      </w:pPr>
+      <w:r>
+        <w:rPr>
+          <w:b/>
+          <w:sz w:val="24"/>
+        </w:rPr>
+        <w:t>Aktion</w:t>
+      </w:r>
+    </w:p>
+    <w:p>
+      <w:pPr>
+        <w:pStyle w:val="Listenabsatz"/>
+        <w:numPr>
+          <w:ilvl w:val="0"/>
+          <w:numId w:val="23"/>
+        </w:numPr>
+        <w:rPr>
+          <w:sz w:val="24"/>
+        </w:rPr>
+      </w:pPr>
+      <w:r>
+        <w:rPr>
+          <w:sz w:val="24"/>
+        </w:rPr>
+        <w:t>Eine Umfrage auswählen</w:t>
+      </w:r>
+    </w:p>
+    <w:p>
+      <w:pPr>
+        <w:pStyle w:val="Listenabsatz"/>
+        <w:numPr>
+          <w:ilvl w:val="0"/>
+          <w:numId w:val="23"/>
+        </w:numPr>
+        <w:rPr>
+          <w:sz w:val="24"/>
+        </w:rPr>
+      </w:pPr>
+      <w:r>
+        <w:rPr>
+          <w:sz w:val="24"/>
+        </w:rPr>
+        <w:t>Auf «Deaktivieren» drücken</w:t>
+      </w:r>
+    </w:p>
+    <w:p>
+      <w:pPr>
+        <w:pStyle w:val="Listenabsatz"/>
+        <w:ind w:left="0"/>
+        <w:rPr>
+          <w:b/>
+        </w:rPr>
+      </w:pPr>
+      <w:r>
+        <w:rPr>
+          <w:b/>
+          <w:sz w:val="24"/>
+        </w:rPr>
+        <w:t>Nachbedingung</w:t>
+      </w:r>
+      <w:r>
+        <w:rPr>
+          <w:b/>
+          <w:sz w:val="24"/>
+        </w:rPr>
+        <w:br/>
+      </w:r>
+      <w:r>
+        <w:rPr>
+          <w:b/>
+        </w:rPr>
+        <w:t>Erfolg:</w:t>
+      </w:r>
+      <w:r>
+        <w:rPr>
+          <w:b/>
+        </w:rPr>
+        <w:br/>
+      </w:r>
+      <w:r>
+        <w:rPr>
+          <w:sz w:val="24"/>
+        </w:rPr>
+        <w:t>Umfrage ist nicht mehr über Umfrage-URL erreichbar</w:t>
+      </w:r>
+      <w:r>
+        <w:rPr>
+          <w:b/>
+          <w:sz w:val="24"/>
+        </w:rPr>
+        <w:br/>
+      </w:r>
+      <w:r>
+        <w:rPr>
+          <w:b/>
+        </w:rPr>
+        <w:t>Fehlschlag:</w:t>
+      </w:r>
+    </w:p>
+    <w:p>
+      <w:pPr>
+        <w:pStyle w:val="Listenabsatz"/>
+        <w:ind w:left="0"/>
+        <w:rPr>
+          <w:b/>
+          <w:sz w:val="24"/>
+        </w:rPr>
+      </w:pPr>
+      <w:r>
+        <w:rPr>
+          <w:sz w:val="24"/>
+        </w:rPr>
+        <w:t>Fehlermeldung wird angezeigt (variiert je nach Fehler)</w:t>
+      </w:r>
+      <w:r>
+        <w:rPr>
+          <w:b/>
+          <w:sz w:val="24"/>
+        </w:rPr>
+        <w:br/>
+        <w:t>Akteure</w:t>
+      </w:r>
+    </w:p>
+    <w:p>
+      <w:pPr>
+        <w:pStyle w:val="Listenabsatz"/>
+        <w:ind w:left="0"/>
+        <w:rPr>
+          <w:sz w:val="24"/>
+        </w:rPr>
+      </w:pPr>
+      <w:r>
+        <w:rPr>
+          <w:sz w:val="24"/>
+        </w:rPr>
+        <w:t>Eingeloggter-User</w:t>
+      </w:r>
+      <w:r>
+        <w:rPr>
+          <w:b/>
+          <w:sz w:val="24"/>
+        </w:rPr>
+        <w:br/>
+        <w:t>Auslösendes Ereignis</w:t>
+      </w:r>
+    </w:p>
+    <w:p>
+      <w:pPr>
+        <w:pStyle w:val="Listenabsatz"/>
+        <w:ind w:left="0"/>
+        <w:rPr>
+          <w:sz w:val="24"/>
+        </w:rPr>
+      </w:pPr>
+      <w:r>
+        <w:rPr>
+          <w:sz w:val="24"/>
+        </w:rPr>
+        <w:t>Eingeloggter-User möchte eine Umfrage nicht mehr zur Verfügung stellen.</w:t>
+      </w:r>
+    </w:p>
+    <w:p>
+      <w:pPr>
+        <w:rPr>
+          <w:rFonts w:eastAsia="Times New Roman" w:cs="Times New Roman"/>
+          <w:spacing w:val="2"/>
+          <w:kern w:val="10"/>
+          <w:sz w:val="24"/>
+          <w:szCs w:val="18"/>
+          <w:lang w:eastAsia="de-DE"/>
+        </w:rPr>
+      </w:pPr>
+      <w:r>
+        <w:rPr>
+          <w:sz w:val="24"/>
+        </w:rPr>
+        <w:br w:type="page"/>
       </w:r>
     </w:p>
     <w:p>
@@ -6088,11 +6955,730 @@
         <w:pStyle w:val="berschrift2"/>
       </w:pPr>
       <w:r>
+        <w:lastRenderedPageBreak/>
         <w:t>Testkonzept</w:t>
       </w:r>
       <w:bookmarkEnd w:id="32"/>
     </w:p>
     <w:p>
+      <w:r>
+        <w:t>Als generelle Vorbedingung für alle Testfälle gilt, das</w:t>
+      </w:r>
+      <w:r>
+        <w:t xml:space="preserve">s das System läuft </w:t>
+      </w:r>
+    </w:p>
+    <w:tbl>
+      <w:tblPr>
+        <w:tblStyle w:val="Tabellenraster"/>
+        <w:tblW w:w="0" w:type="auto"/>
+        <w:tblLook w:val="04A0" w:firstRow="1" w:lastRow="0" w:firstColumn="1" w:lastColumn="0" w:noHBand="0" w:noVBand="1"/>
+      </w:tblPr>
+      <w:tblGrid>
+        <w:gridCol w:w="1555"/>
+        <w:gridCol w:w="4574"/>
+        <w:gridCol w:w="3221"/>
+      </w:tblGrid>
+      <w:tr>
+        <w:tc>
+          <w:tcPr>
+            <w:tcW w:w="9350" w:type="dxa"/>
+            <w:gridSpan w:val="3"/>
+            <w:shd w:val="clear" w:color="auto" w:fill="262626" w:themeFill="text1" w:themeFillTint="D9"/>
+          </w:tcPr>
+          <w:p>
+            <w:pPr>
+              <w:jc w:val="center"/>
+              <w:rPr>
+                <w:b/>
+              </w:rPr>
+            </w:pPr>
+            <w:r>
+              <w:rPr>
+                <w:b/>
+              </w:rPr>
+              <w:t>User möchte sich registrieren</w:t>
+            </w:r>
+          </w:p>
+        </w:tc>
+      </w:tr>
+      <w:tr>
+        <w:tc>
+          <w:tcPr>
+            <w:tcW w:w="1555" w:type="dxa"/>
+            <w:shd w:val="clear" w:color="auto" w:fill="262626" w:themeFill="text1" w:themeFillTint="D9"/>
+          </w:tcPr>
+          <w:p>
+            <w:pPr>
+              <w:jc w:val="center"/>
+            </w:pPr>
+            <w:r>
+              <w:t>Vorbedingung</w:t>
+            </w:r>
+          </w:p>
+        </w:tc>
+        <w:tc>
+          <w:tcPr>
+            <w:tcW w:w="4574" w:type="dxa"/>
+            <w:shd w:val="clear" w:color="auto" w:fill="262626" w:themeFill="text1" w:themeFillTint="D9"/>
+            <w:vAlign w:val="center"/>
+          </w:tcPr>
+          <w:p>
+            <w:pPr>
+              <w:jc w:val="center"/>
+            </w:pPr>
+            <w:r>
+              <w:t>Eingabe</w:t>
+            </w:r>
+          </w:p>
+        </w:tc>
+        <w:tc>
+          <w:tcPr>
+            <w:tcW w:w="3221" w:type="dxa"/>
+            <w:shd w:val="clear" w:color="auto" w:fill="262626" w:themeFill="text1" w:themeFillTint="D9"/>
+            <w:vAlign w:val="center"/>
+          </w:tcPr>
+          <w:p>
+            <w:pPr>
+              <w:jc w:val="center"/>
+            </w:pPr>
+            <w:r>
+              <w:t>Erwartete Ausgabe</w:t>
+            </w:r>
+          </w:p>
+        </w:tc>
+      </w:tr>
+      <w:tr>
+        <w:tc>
+          <w:tcPr>
+            <w:tcW w:w="1555" w:type="dxa"/>
+          </w:tcPr>
+          <w:p>
+            <w:r>
+              <w:t>User ist nicht Eingeloggt</w:t>
+            </w:r>
+          </w:p>
+        </w:tc>
+        <w:tc>
+          <w:tcPr>
+            <w:tcW w:w="4574" w:type="dxa"/>
+          </w:tcPr>
+          <w:p>
+            <w:pPr>
+              <w:pStyle w:val="Listenabsatz"/>
+              <w:numPr>
+                <w:ilvl w:val="0"/>
+                <w:numId w:val="25"/>
+              </w:numPr>
+              <w:spacing w:line="227" w:lineRule="exact"/>
+              <w:rPr>
+                <w:szCs w:val="20"/>
+                <w:lang w:eastAsia="de-CH"/>
+              </w:rPr>
+            </w:pPr>
+            <w:r>
+              <w:rPr>
+                <w:szCs w:val="20"/>
+                <w:lang w:eastAsia="de-CH"/>
+              </w:rPr>
+              <w:t>Startseite aufrufen</w:t>
+            </w:r>
+          </w:p>
+          <w:p>
+            <w:pPr>
+              <w:pStyle w:val="Listenabsatz"/>
+              <w:numPr>
+                <w:ilvl w:val="0"/>
+                <w:numId w:val="25"/>
+              </w:numPr>
+              <w:spacing w:line="227" w:lineRule="exact"/>
+              <w:rPr>
+                <w:szCs w:val="20"/>
+                <w:lang w:eastAsia="de-CH"/>
+              </w:rPr>
+            </w:pPr>
+            <w:r>
+              <w:rPr>
+                <w:szCs w:val="20"/>
+                <w:lang w:eastAsia="de-CH"/>
+              </w:rPr>
+              <w:t>Auf «Account erstellen» drücken</w:t>
+            </w:r>
+          </w:p>
+          <w:p>
+            <w:pPr>
+              <w:pStyle w:val="Listenabsatz"/>
+              <w:numPr>
+                <w:ilvl w:val="0"/>
+                <w:numId w:val="25"/>
+              </w:numPr>
+              <w:spacing w:line="227" w:lineRule="exact"/>
+              <w:rPr>
+                <w:szCs w:val="20"/>
+                <w:lang w:eastAsia="de-CH"/>
+              </w:rPr>
+            </w:pPr>
+            <w:r>
+              <w:rPr>
+                <w:szCs w:val="20"/>
+                <w:lang w:eastAsia="de-CH"/>
+              </w:rPr>
+              <w:t>«TestUser123» bei Username-Feld eingeben</w:t>
+            </w:r>
+          </w:p>
+          <w:p>
+            <w:pPr>
+              <w:pStyle w:val="Listenabsatz"/>
+              <w:numPr>
+                <w:ilvl w:val="0"/>
+                <w:numId w:val="25"/>
+              </w:numPr>
+              <w:spacing w:line="227" w:lineRule="exact"/>
+              <w:rPr>
+                <w:szCs w:val="20"/>
+                <w:lang w:eastAsia="de-CH"/>
+              </w:rPr>
+            </w:pPr>
+            <w:r>
+              <w:rPr>
+                <w:szCs w:val="20"/>
+                <w:lang w:eastAsia="de-CH"/>
+              </w:rPr>
+              <w:t>«1324Test» bei Passwort eingeben</w:t>
+            </w:r>
+          </w:p>
+          <w:p>
+            <w:pPr>
+              <w:pStyle w:val="Listenabsatz"/>
+              <w:numPr>
+                <w:ilvl w:val="0"/>
+                <w:numId w:val="25"/>
+              </w:numPr>
+              <w:spacing w:line="227" w:lineRule="exact"/>
+              <w:rPr>
+                <w:szCs w:val="20"/>
+                <w:lang w:eastAsia="de-CH"/>
+              </w:rPr>
+            </w:pPr>
+            <w:r>
+              <w:rPr>
+                <w:szCs w:val="20"/>
+                <w:lang w:eastAsia="de-CH"/>
+              </w:rPr>
+              <w:t>Auf «Registrieren» drücken</w:t>
+            </w:r>
+          </w:p>
+        </w:tc>
+        <w:tc>
+          <w:tcPr>
+            <w:tcW w:w="3221" w:type="dxa"/>
+          </w:tcPr>
+          <w:p>
+            <w:r>
+              <w:t>Man wird auf die Adminseite weitergeleitet</w:t>
+            </w:r>
+          </w:p>
+        </w:tc>
+      </w:tr>
+      <w:tr>
+        <w:tc>
+          <w:tcPr>
+            <w:tcW w:w="1555" w:type="dxa"/>
+          </w:tcPr>
+          <w:p>
+            <w:r>
+              <w:t>User ist nicht Eingeloggt</w:t>
+            </w:r>
+          </w:p>
+        </w:tc>
+        <w:tc>
+          <w:tcPr>
+            <w:tcW w:w="4574" w:type="dxa"/>
+          </w:tcPr>
+          <w:p>
+            <w:pPr>
+              <w:pStyle w:val="Listenabsatz"/>
+              <w:numPr>
+                <w:ilvl w:val="0"/>
+                <w:numId w:val="29"/>
+              </w:numPr>
+              <w:spacing w:line="227" w:lineRule="exact"/>
+              <w:rPr>
+                <w:szCs w:val="20"/>
+                <w:lang w:eastAsia="de-CH"/>
+              </w:rPr>
+            </w:pPr>
+            <w:r>
+              <w:rPr>
+                <w:szCs w:val="20"/>
+                <w:lang w:eastAsia="de-CH"/>
+              </w:rPr>
+              <w:t>Auf den Logout-Knopf drücken</w:t>
+            </w:r>
+          </w:p>
+        </w:tc>
+        <w:tc>
+          <w:tcPr>
+            <w:tcW w:w="3221" w:type="dxa"/>
+          </w:tcPr>
+          <w:p>
+            <w:r>
+              <w:t xml:space="preserve">Man wird ausgeloggt und auf due </w:t>
+            </w:r>
+          </w:p>
+        </w:tc>
+      </w:tr>
+      <w:tr>
+        <w:tc>
+          <w:tcPr>
+            <w:tcW w:w="1555" w:type="dxa"/>
+          </w:tcPr>
+          <w:p>
+            <w:r>
+              <w:t>User ist nicht Eingeloggt</w:t>
+            </w:r>
+          </w:p>
+        </w:tc>
+        <w:tc>
+          <w:tcPr>
+            <w:tcW w:w="4574" w:type="dxa"/>
+          </w:tcPr>
+          <w:p>
+            <w:pPr>
+              <w:pStyle w:val="Listenabsatz"/>
+              <w:numPr>
+                <w:ilvl w:val="0"/>
+                <w:numId w:val="26"/>
+              </w:numPr>
+              <w:spacing w:line="227" w:lineRule="exact"/>
+              <w:rPr>
+                <w:szCs w:val="20"/>
+                <w:lang w:eastAsia="de-CH"/>
+              </w:rPr>
+            </w:pPr>
+            <w:r>
+              <w:rPr>
+                <w:szCs w:val="20"/>
+                <w:lang w:eastAsia="de-CH"/>
+              </w:rPr>
+              <w:t>Startseite aufrufen</w:t>
+            </w:r>
+          </w:p>
+          <w:p>
+            <w:pPr>
+              <w:pStyle w:val="Listenabsatz"/>
+              <w:numPr>
+                <w:ilvl w:val="0"/>
+                <w:numId w:val="26"/>
+              </w:numPr>
+              <w:spacing w:line="227" w:lineRule="exact"/>
+              <w:rPr>
+                <w:szCs w:val="20"/>
+                <w:lang w:eastAsia="de-CH"/>
+              </w:rPr>
+            </w:pPr>
+            <w:r>
+              <w:rPr>
+                <w:szCs w:val="20"/>
+                <w:lang w:eastAsia="de-CH"/>
+              </w:rPr>
+              <w:t>Auf «Account erstellen» drücke</w:t>
+            </w:r>
+            <w:bookmarkStart w:id="33" w:name="_GoBack"/>
+            <w:bookmarkEnd w:id="33"/>
+            <w:r>
+              <w:rPr>
+                <w:szCs w:val="20"/>
+                <w:lang w:eastAsia="de-CH"/>
+              </w:rPr>
+              <w:t>n</w:t>
+            </w:r>
+          </w:p>
+          <w:p>
+            <w:pPr>
+              <w:pStyle w:val="Listenabsatz"/>
+              <w:numPr>
+                <w:ilvl w:val="0"/>
+                <w:numId w:val="26"/>
+              </w:numPr>
+              <w:spacing w:line="227" w:lineRule="exact"/>
+              <w:rPr>
+                <w:szCs w:val="20"/>
+                <w:lang w:eastAsia="de-CH"/>
+              </w:rPr>
+            </w:pPr>
+            <w:r>
+              <w:rPr>
+                <w:szCs w:val="20"/>
+                <w:lang w:eastAsia="de-CH"/>
+              </w:rPr>
+              <w:t>«» bei Username-Feld eingeben</w:t>
+            </w:r>
+          </w:p>
+          <w:p>
+            <w:pPr>
+              <w:pStyle w:val="Listenabsatz"/>
+              <w:numPr>
+                <w:ilvl w:val="0"/>
+                <w:numId w:val="26"/>
+              </w:numPr>
+              <w:spacing w:line="227" w:lineRule="exact"/>
+              <w:rPr>
+                <w:szCs w:val="20"/>
+                <w:lang w:eastAsia="de-CH"/>
+              </w:rPr>
+            </w:pPr>
+            <w:r>
+              <w:rPr>
+                <w:szCs w:val="20"/>
+                <w:lang w:eastAsia="de-CH"/>
+              </w:rPr>
+              <w:t>«1324Test» bei Passwort eingeben</w:t>
+            </w:r>
+          </w:p>
+          <w:p>
+            <w:pPr>
+              <w:pStyle w:val="Listenabsatz"/>
+              <w:numPr>
+                <w:ilvl w:val="0"/>
+                <w:numId w:val="26"/>
+              </w:numPr>
+              <w:spacing w:line="227" w:lineRule="exact"/>
+              <w:rPr>
+                <w:szCs w:val="20"/>
+                <w:lang w:eastAsia="de-CH"/>
+              </w:rPr>
+            </w:pPr>
+            <w:r>
+              <w:rPr>
+                <w:szCs w:val="20"/>
+                <w:lang w:eastAsia="de-CH"/>
+              </w:rPr>
+              <w:t>Auf «Registrieren» drücken</w:t>
+            </w:r>
+          </w:p>
+        </w:tc>
+        <w:tc>
+          <w:tcPr>
+            <w:tcW w:w="3221" w:type="dxa"/>
+          </w:tcPr>
+          <w:p>
+            <w:r>
+              <w:t>Es wird direkt neben dem Username-Feld angezeigt, dass dieses Feld nicht leer sein darf und die Registrierung wird nicht durchgeführt</w:t>
+            </w:r>
+          </w:p>
+        </w:tc>
+      </w:tr>
+      <w:tr>
+        <w:tc>
+          <w:tcPr>
+            <w:tcW w:w="1555" w:type="dxa"/>
+          </w:tcPr>
+          <w:p>
+            <w:r>
+              <w:t>User ist nicht Eingeloggt</w:t>
+            </w:r>
+          </w:p>
+        </w:tc>
+        <w:tc>
+          <w:tcPr>
+            <w:tcW w:w="4574" w:type="dxa"/>
+          </w:tcPr>
+          <w:p>
+            <w:pPr>
+              <w:pStyle w:val="Listenabsatz"/>
+              <w:numPr>
+                <w:ilvl w:val="0"/>
+                <w:numId w:val="27"/>
+              </w:numPr>
+              <w:spacing w:line="227" w:lineRule="exact"/>
+              <w:rPr>
+                <w:szCs w:val="20"/>
+                <w:lang w:eastAsia="de-CH"/>
+              </w:rPr>
+            </w:pPr>
+            <w:r>
+              <w:rPr>
+                <w:szCs w:val="20"/>
+                <w:lang w:eastAsia="de-CH"/>
+              </w:rPr>
+              <w:t>Startseite aufrufen</w:t>
+            </w:r>
+          </w:p>
+          <w:p>
+            <w:pPr>
+              <w:pStyle w:val="Listenabsatz"/>
+              <w:numPr>
+                <w:ilvl w:val="0"/>
+                <w:numId w:val="27"/>
+              </w:numPr>
+              <w:spacing w:line="227" w:lineRule="exact"/>
+              <w:rPr>
+                <w:szCs w:val="20"/>
+                <w:lang w:eastAsia="de-CH"/>
+              </w:rPr>
+            </w:pPr>
+            <w:r>
+              <w:rPr>
+                <w:szCs w:val="20"/>
+                <w:lang w:eastAsia="de-CH"/>
+              </w:rPr>
+              <w:t>Auf «Account erstellen» drücken</w:t>
+            </w:r>
+          </w:p>
+          <w:p>
+            <w:pPr>
+              <w:pStyle w:val="Listenabsatz"/>
+              <w:numPr>
+                <w:ilvl w:val="0"/>
+                <w:numId w:val="27"/>
+              </w:numPr>
+              <w:spacing w:line="227" w:lineRule="exact"/>
+              <w:rPr>
+                <w:szCs w:val="20"/>
+                <w:lang w:eastAsia="de-CH"/>
+              </w:rPr>
+            </w:pPr>
+            <w:r>
+              <w:rPr>
+                <w:szCs w:val="20"/>
+                <w:lang w:eastAsia="de-CH"/>
+              </w:rPr>
+              <w:t>«TestUser123» bei Username-Feld eingeben</w:t>
+            </w:r>
+          </w:p>
+          <w:p>
+            <w:pPr>
+              <w:pStyle w:val="Listenabsatz"/>
+              <w:numPr>
+                <w:ilvl w:val="0"/>
+                <w:numId w:val="27"/>
+              </w:numPr>
+              <w:spacing w:line="227" w:lineRule="exact"/>
+              <w:rPr>
+                <w:szCs w:val="20"/>
+                <w:lang w:eastAsia="de-CH"/>
+              </w:rPr>
+            </w:pPr>
+            <w:r>
+              <w:rPr>
+                <w:szCs w:val="20"/>
+                <w:lang w:eastAsia="de-CH"/>
+              </w:rPr>
+              <w:t>«» bei</w:t>
+            </w:r>
+            <w:r>
+              <w:rPr>
+                <w:szCs w:val="20"/>
+                <w:lang w:eastAsia="de-CH"/>
+              </w:rPr>
+              <w:t>m</w:t>
+            </w:r>
+            <w:r>
+              <w:rPr>
+                <w:szCs w:val="20"/>
+                <w:lang w:eastAsia="de-CH"/>
+              </w:rPr>
+              <w:t xml:space="preserve"> Passwort</w:t>
+            </w:r>
+            <w:r>
+              <w:rPr>
+                <w:szCs w:val="20"/>
+                <w:lang w:eastAsia="de-CH"/>
+              </w:rPr>
+              <w:t>-Feld</w:t>
+            </w:r>
+            <w:r>
+              <w:rPr>
+                <w:szCs w:val="20"/>
+                <w:lang w:eastAsia="de-CH"/>
+              </w:rPr>
+              <w:t xml:space="preserve"> eingeben</w:t>
+            </w:r>
+          </w:p>
+          <w:p>
+            <w:pPr>
+              <w:pStyle w:val="Listenabsatz"/>
+              <w:numPr>
+                <w:ilvl w:val="0"/>
+                <w:numId w:val="27"/>
+              </w:numPr>
+              <w:spacing w:line="227" w:lineRule="exact"/>
+              <w:rPr>
+                <w:szCs w:val="20"/>
+                <w:lang w:eastAsia="de-CH"/>
+              </w:rPr>
+            </w:pPr>
+            <w:r>
+              <w:rPr>
+                <w:szCs w:val="20"/>
+                <w:lang w:eastAsia="de-CH"/>
+              </w:rPr>
+              <w:t>Auf «Registrieren» drücken</w:t>
+            </w:r>
+          </w:p>
+        </w:tc>
+        <w:tc>
+          <w:tcPr>
+            <w:tcW w:w="3221" w:type="dxa"/>
+          </w:tcPr>
+          <w:p>
+            <w:r>
+              <w:t xml:space="preserve">Es wird direkt neben dem </w:t>
+            </w:r>
+            <w:r>
+              <w:t>Passwort</w:t>
+            </w:r>
+            <w:r>
+              <w:t xml:space="preserve">-Feld angezeigt, dass dieses Feld nicht </w:t>
+            </w:r>
+            <w:r>
+              <w:t>leer</w:t>
+            </w:r>
+            <w:r>
+              <w:t xml:space="preserve"> sein darf und die Registrierung wird nicht durchgeführt</w:t>
+            </w:r>
+          </w:p>
+        </w:tc>
+      </w:tr>
+      <w:tr>
+        <w:tc>
+          <w:tcPr>
+            <w:tcW w:w="1555" w:type="dxa"/>
+          </w:tcPr>
+          <w:p>
+            <w:r>
+              <w:t>User ist nicht Eingeloggt</w:t>
+            </w:r>
+            <w:r>
+              <w:t xml:space="preserve"> und User TestUser123 existiert.</w:t>
+            </w:r>
+          </w:p>
+        </w:tc>
+        <w:tc>
+          <w:tcPr>
+            <w:tcW w:w="4574" w:type="dxa"/>
+          </w:tcPr>
+          <w:p>
+            <w:pPr>
+              <w:pStyle w:val="Listenabsatz"/>
+              <w:numPr>
+                <w:ilvl w:val="0"/>
+                <w:numId w:val="28"/>
+              </w:numPr>
+              <w:spacing w:line="227" w:lineRule="exact"/>
+              <w:rPr>
+                <w:szCs w:val="20"/>
+                <w:lang w:eastAsia="de-CH"/>
+              </w:rPr>
+            </w:pPr>
+            <w:r>
+              <w:rPr>
+                <w:szCs w:val="20"/>
+                <w:lang w:eastAsia="de-CH"/>
+              </w:rPr>
+              <w:t>Startseite aufrufen</w:t>
+            </w:r>
+          </w:p>
+          <w:p>
+            <w:pPr>
+              <w:pStyle w:val="Listenabsatz"/>
+              <w:numPr>
+                <w:ilvl w:val="0"/>
+                <w:numId w:val="28"/>
+              </w:numPr>
+              <w:spacing w:line="227" w:lineRule="exact"/>
+              <w:rPr>
+                <w:szCs w:val="20"/>
+                <w:lang w:eastAsia="de-CH"/>
+              </w:rPr>
+            </w:pPr>
+            <w:r>
+              <w:rPr>
+                <w:szCs w:val="20"/>
+                <w:lang w:eastAsia="de-CH"/>
+              </w:rPr>
+              <w:t>Auf «Account erstellen» drücken</w:t>
+            </w:r>
+          </w:p>
+          <w:p>
+            <w:pPr>
+              <w:pStyle w:val="Listenabsatz"/>
+              <w:numPr>
+                <w:ilvl w:val="0"/>
+                <w:numId w:val="28"/>
+              </w:numPr>
+              <w:spacing w:line="227" w:lineRule="exact"/>
+              <w:rPr>
+                <w:szCs w:val="20"/>
+                <w:lang w:eastAsia="de-CH"/>
+              </w:rPr>
+            </w:pPr>
+            <w:r>
+              <w:rPr>
+                <w:szCs w:val="20"/>
+                <w:lang w:eastAsia="de-CH"/>
+              </w:rPr>
+              <w:t>«TestUser123» bei Username-Feld eingeben</w:t>
+            </w:r>
+          </w:p>
+          <w:p>
+            <w:pPr>
+              <w:pStyle w:val="Listenabsatz"/>
+              <w:numPr>
+                <w:ilvl w:val="0"/>
+                <w:numId w:val="28"/>
+              </w:numPr>
+              <w:spacing w:line="227" w:lineRule="exact"/>
+              <w:rPr>
+                <w:szCs w:val="20"/>
+                <w:lang w:eastAsia="de-CH"/>
+              </w:rPr>
+            </w:pPr>
+            <w:r>
+              <w:rPr>
+                <w:szCs w:val="20"/>
+                <w:lang w:eastAsia="de-CH"/>
+              </w:rPr>
+              <w:t>«» beim Passwort-Feld eingeben</w:t>
+            </w:r>
+          </w:p>
+          <w:p>
+            <w:pPr>
+              <w:pStyle w:val="Listenabsatz"/>
+              <w:numPr>
+                <w:ilvl w:val="0"/>
+                <w:numId w:val="28"/>
+              </w:numPr>
+              <w:spacing w:line="227" w:lineRule="exact"/>
+              <w:rPr>
+                <w:szCs w:val="20"/>
+                <w:lang w:eastAsia="de-CH"/>
+              </w:rPr>
+            </w:pPr>
+            <w:r>
+              <w:rPr>
+                <w:szCs w:val="20"/>
+                <w:lang w:eastAsia="de-CH"/>
+              </w:rPr>
+              <w:t>Auf «Registrieren» drücken</w:t>
+            </w:r>
+          </w:p>
+        </w:tc>
+        <w:tc>
+          <w:tcPr>
+            <w:tcW w:w="3221" w:type="dxa"/>
+          </w:tcPr>
+          <w:p>
+            <w:r>
+              <w:t xml:space="preserve">Es wird eine Fehlermeldung angezeigt, dass der </w:t>
+            </w:r>
+          </w:p>
+        </w:tc>
+      </w:tr>
+    </w:tbl>
+    <w:p/>
+    <w:p>
       <w:pPr>
         <w:pStyle w:val="berschrift2"/>
       </w:pPr>
@@ -6127,6 +7713,7 @@
       </w:pPr>
       <w:bookmarkStart w:id="36" w:name="_Toc497250847"/>
       <w:r>
+        <w:lastRenderedPageBreak/>
         <w:t>Entscheiden</w:t>
       </w:r>
       <w:bookmarkEnd w:id="36"/>
@@ -6566,7 +8153,7 @@
         <w:szCs w:val="15"/>
         <w:lang w:eastAsia="de-DE"/>
       </w:rPr>
-      <w:t>14</w:t>
+      <w:t>17</w:t>
     </w:r>
     <w:r>
       <w:rPr>
@@ -7607,7 +9194,7 @@
         <w:szCs w:val="15"/>
         <w:lang w:eastAsia="de-DE"/>
       </w:rPr>
-      <w:t>12</w:t>
+      <w:t>15</w:t>
     </w:r>
     <w:r>
       <w:rPr>
@@ -7698,7 +9285,7 @@
         <w:szCs w:val="15"/>
         <w:lang w:eastAsia="de-DE"/>
       </w:rPr>
-      <w:t>14</w:t>
+      <w:t>17</w:t>
     </w:r>
     <w:r>
       <w:rPr>
@@ -8349,7 +9936,7 @@
         <w:szCs w:val="15"/>
         <w:lang w:eastAsia="de-DE"/>
       </w:rPr>
-      <w:t>14</w:t>
+      <w:t>17</w:t>
     </w:r>
     <w:r>
       <w:rPr>
@@ -9000,7 +10587,7 @@
         <w:szCs w:val="15"/>
         <w:lang w:eastAsia="de-DE"/>
       </w:rPr>
-      <w:t>14</w:t>
+      <w:t>17</w:t>
     </w:r>
     <w:r>
       <w:rPr>
@@ -10847,6 +12434,205 @@
     </w:lvl>
   </w:abstractNum>
   <w:abstractNum w:abstractNumId="6" w15:restartNumberingAfterBreak="0">
+    <w:nsid w:val="240D46C6"/>
+    <w:multiLevelType w:val="hybridMultilevel"/>
+    <w:tmpl w:val="5FB4E602"/>
+    <w:lvl w:ilvl="0" w:tplc="0807000F">
+      <w:start w:val="1"/>
+      <w:numFmt w:val="decimal"/>
+      <w:lvlText w:val="%1."/>
+      <w:lvlJc w:val="left"/>
+      <w:pPr>
+        <w:ind w:left="720" w:hanging="360"/>
+      </w:pPr>
+    </w:lvl>
+    <w:lvl w:ilvl="1" w:tplc="08070019" w:tentative="1">
+      <w:start w:val="1"/>
+      <w:numFmt w:val="lowerLetter"/>
+      <w:lvlText w:val="%2."/>
+      <w:lvlJc w:val="left"/>
+      <w:pPr>
+        <w:ind w:left="1440" w:hanging="360"/>
+      </w:pPr>
+    </w:lvl>
+    <w:lvl w:ilvl="2" w:tplc="0807001B" w:tentative="1">
+      <w:start w:val="1"/>
+      <w:numFmt w:val="lowerRoman"/>
+      <w:lvlText w:val="%3."/>
+      <w:lvlJc w:val="right"/>
+      <w:pPr>
+        <w:ind w:left="2160" w:hanging="180"/>
+      </w:pPr>
+    </w:lvl>
+    <w:lvl w:ilvl="3" w:tplc="0807000F" w:tentative="1">
+      <w:start w:val="1"/>
+      <w:numFmt w:val="decimal"/>
+      <w:lvlText w:val="%4."/>
+      <w:lvlJc w:val="left"/>
+      <w:pPr>
+        <w:ind w:left="2880" w:hanging="360"/>
+      </w:pPr>
+    </w:lvl>
+    <w:lvl w:ilvl="4" w:tplc="08070019" w:tentative="1">
+      <w:start w:val="1"/>
+      <w:numFmt w:val="lowerLetter"/>
+      <w:lvlText w:val="%5."/>
+      <w:lvlJc w:val="left"/>
+      <w:pPr>
+        <w:ind w:left="3600" w:hanging="360"/>
+      </w:pPr>
+    </w:lvl>
+    <w:lvl w:ilvl="5" w:tplc="0807001B" w:tentative="1">
+      <w:start w:val="1"/>
+      <w:numFmt w:val="lowerRoman"/>
+      <w:lvlText w:val="%6."/>
+      <w:lvlJc w:val="right"/>
+      <w:pPr>
+        <w:ind w:left="4320" w:hanging="180"/>
+      </w:pPr>
+    </w:lvl>
+    <w:lvl w:ilvl="6" w:tplc="0807000F" w:tentative="1">
+      <w:start w:val="1"/>
+      <w:numFmt w:val="decimal"/>
+      <w:lvlText w:val="%7."/>
+      <w:lvlJc w:val="left"/>
+      <w:pPr>
+        <w:ind w:left="5040" w:hanging="360"/>
+      </w:pPr>
+    </w:lvl>
+    <w:lvl w:ilvl="7" w:tplc="08070019" w:tentative="1">
+      <w:start w:val="1"/>
+      <w:numFmt w:val="lowerLetter"/>
+      <w:lvlText w:val="%8."/>
+      <w:lvlJc w:val="left"/>
+      <w:pPr>
+        <w:ind w:left="5760" w:hanging="360"/>
+      </w:pPr>
+    </w:lvl>
+    <w:lvl w:ilvl="8" w:tplc="0807001B" w:tentative="1">
+      <w:start w:val="1"/>
+      <w:numFmt w:val="lowerRoman"/>
+      <w:lvlText w:val="%9."/>
+      <w:lvlJc w:val="right"/>
+      <w:pPr>
+        <w:ind w:left="6480" w:hanging="180"/>
+      </w:pPr>
+    </w:lvl>
+  </w:abstractNum>
+  <w:abstractNum w:abstractNumId="7" w15:restartNumberingAfterBreak="0">
+    <w:nsid w:val="2D166333"/>
+    <w:multiLevelType w:val="hybridMultilevel"/>
+    <w:tmpl w:val="B8C27B68"/>
+    <w:lvl w:ilvl="0" w:tplc="0807000F">
+      <w:start w:val="1"/>
+      <w:numFmt w:val="decimal"/>
+      <w:lvlText w:val="%1."/>
+      <w:lvlJc w:val="left"/>
+      <w:pPr>
+        <w:ind w:left="720" w:hanging="360"/>
+      </w:pPr>
+      <w:rPr>
+        <w:rFonts w:hint="default"/>
+      </w:rPr>
+    </w:lvl>
+    <w:lvl w:ilvl="1" w:tplc="08070003" w:tentative="1">
+      <w:start w:val="1"/>
+      <w:numFmt w:val="bullet"/>
+      <w:lvlText w:val="o"/>
+      <w:lvlJc w:val="left"/>
+      <w:pPr>
+        <w:ind w:left="1440" w:hanging="360"/>
+      </w:pPr>
+      <w:rPr>
+        <w:rFonts w:ascii="Courier New" w:hAnsi="Courier New" w:cs="Courier New" w:hint="default"/>
+      </w:rPr>
+    </w:lvl>
+    <w:lvl w:ilvl="2" w:tplc="08070005" w:tentative="1">
+      <w:start w:val="1"/>
+      <w:numFmt w:val="bullet"/>
+      <w:lvlText w:val=""/>
+      <w:lvlJc w:val="left"/>
+      <w:pPr>
+        <w:ind w:left="2160" w:hanging="360"/>
+      </w:pPr>
+      <w:rPr>
+        <w:rFonts w:ascii="Wingdings" w:hAnsi="Wingdings" w:hint="default"/>
+      </w:rPr>
+    </w:lvl>
+    <w:lvl w:ilvl="3" w:tplc="08070001" w:tentative="1">
+      <w:start w:val="1"/>
+      <w:numFmt w:val="bullet"/>
+      <w:lvlText w:val=""/>
+      <w:lvlJc w:val="left"/>
+      <w:pPr>
+        <w:ind w:left="2880" w:hanging="360"/>
+      </w:pPr>
+      <w:rPr>
+        <w:rFonts w:ascii="Symbol" w:hAnsi="Symbol" w:hint="default"/>
+      </w:rPr>
+    </w:lvl>
+    <w:lvl w:ilvl="4" w:tplc="08070003" w:tentative="1">
+      <w:start w:val="1"/>
+      <w:numFmt w:val="bullet"/>
+      <w:lvlText w:val="o"/>
+      <w:lvlJc w:val="left"/>
+      <w:pPr>
+        <w:ind w:left="3600" w:hanging="360"/>
+      </w:pPr>
+      <w:rPr>
+        <w:rFonts w:ascii="Courier New" w:hAnsi="Courier New" w:cs="Courier New" w:hint="default"/>
+      </w:rPr>
+    </w:lvl>
+    <w:lvl w:ilvl="5" w:tplc="08070005" w:tentative="1">
+      <w:start w:val="1"/>
+      <w:numFmt w:val="bullet"/>
+      <w:lvlText w:val=""/>
+      <w:lvlJc w:val="left"/>
+      <w:pPr>
+        <w:ind w:left="4320" w:hanging="360"/>
+      </w:pPr>
+      <w:rPr>
+        <w:rFonts w:ascii="Wingdings" w:hAnsi="Wingdings" w:hint="default"/>
+      </w:rPr>
+    </w:lvl>
+    <w:lvl w:ilvl="6" w:tplc="08070001" w:tentative="1">
+      <w:start w:val="1"/>
+      <w:numFmt w:val="bullet"/>
+      <w:lvlText w:val=""/>
+      <w:lvlJc w:val="left"/>
+      <w:pPr>
+        <w:ind w:left="5040" w:hanging="360"/>
+      </w:pPr>
+      <w:rPr>
+        <w:rFonts w:ascii="Symbol" w:hAnsi="Symbol" w:hint="default"/>
+      </w:rPr>
+    </w:lvl>
+    <w:lvl w:ilvl="7" w:tplc="08070003" w:tentative="1">
+      <w:start w:val="1"/>
+      <w:numFmt w:val="bullet"/>
+      <w:lvlText w:val="o"/>
+      <w:lvlJc w:val="left"/>
+      <w:pPr>
+        <w:ind w:left="5760" w:hanging="360"/>
+      </w:pPr>
+      <w:rPr>
+        <w:rFonts w:ascii="Courier New" w:hAnsi="Courier New" w:cs="Courier New" w:hint="default"/>
+      </w:rPr>
+    </w:lvl>
+    <w:lvl w:ilvl="8" w:tplc="08070005" w:tentative="1">
+      <w:start w:val="1"/>
+      <w:numFmt w:val="bullet"/>
+      <w:lvlText w:val=""/>
+      <w:lvlJc w:val="left"/>
+      <w:pPr>
+        <w:ind w:left="6480" w:hanging="360"/>
+      </w:pPr>
+      <w:rPr>
+        <w:rFonts w:ascii="Wingdings" w:hAnsi="Wingdings" w:hint="default"/>
+      </w:rPr>
+    </w:lvl>
+  </w:abstractNum>
+  <w:abstractNum w:abstractNumId="8" w15:restartNumberingAfterBreak="0">
     <w:nsid w:val="3DC8638A"/>
     <w:multiLevelType w:val="hybridMultilevel"/>
     <w:tmpl w:val="05501C5C"/>
@@ -10959,7 +12745,7 @@
       </w:rPr>
     </w:lvl>
   </w:abstractNum>
-  <w:abstractNum w:abstractNumId="7" w15:restartNumberingAfterBreak="0">
+  <w:abstractNum w:abstractNumId="9" w15:restartNumberingAfterBreak="0">
     <w:nsid w:val="461730AA"/>
     <w:multiLevelType w:val="hybridMultilevel"/>
     <w:tmpl w:val="71BCA338"/>
@@ -11071,7 +12857,7 @@
       </w:rPr>
     </w:lvl>
   </w:abstractNum>
-  <w:abstractNum w:abstractNumId="8" w15:restartNumberingAfterBreak="0">
+  <w:abstractNum w:abstractNumId="10" w15:restartNumberingAfterBreak="0">
     <w:nsid w:val="492B2CA7"/>
     <w:multiLevelType w:val="hybridMultilevel"/>
     <w:tmpl w:val="5C50BFA8"/>
@@ -11184,7 +12970,292 @@
       </w:rPr>
     </w:lvl>
   </w:abstractNum>
-  <w:abstractNum w:abstractNumId="9" w15:restartNumberingAfterBreak="0">
+  <w:abstractNum w:abstractNumId="11" w15:restartNumberingAfterBreak="0">
+    <w:nsid w:val="520E32BE"/>
+    <w:multiLevelType w:val="hybridMultilevel"/>
+    <w:tmpl w:val="ADECC43A"/>
+    <w:lvl w:ilvl="0" w:tplc="08070001">
+      <w:start w:val="1"/>
+      <w:numFmt w:val="bullet"/>
+      <w:lvlText w:val=""/>
+      <w:lvlJc w:val="left"/>
+      <w:pPr>
+        <w:ind w:left="720" w:hanging="360"/>
+      </w:pPr>
+      <w:rPr>
+        <w:rFonts w:ascii="Symbol" w:hAnsi="Symbol" w:hint="default"/>
+      </w:rPr>
+    </w:lvl>
+    <w:lvl w:ilvl="1" w:tplc="08070003" w:tentative="1">
+      <w:start w:val="1"/>
+      <w:numFmt w:val="bullet"/>
+      <w:lvlText w:val="o"/>
+      <w:lvlJc w:val="left"/>
+      <w:pPr>
+        <w:ind w:left="1440" w:hanging="360"/>
+      </w:pPr>
+      <w:rPr>
+        <w:rFonts w:ascii="Courier New" w:hAnsi="Courier New" w:cs="Courier New" w:hint="default"/>
+      </w:rPr>
+    </w:lvl>
+    <w:lvl w:ilvl="2" w:tplc="08070005" w:tentative="1">
+      <w:start w:val="1"/>
+      <w:numFmt w:val="bullet"/>
+      <w:lvlText w:val=""/>
+      <w:lvlJc w:val="left"/>
+      <w:pPr>
+        <w:ind w:left="2160" w:hanging="360"/>
+      </w:pPr>
+      <w:rPr>
+        <w:rFonts w:ascii="Wingdings" w:hAnsi="Wingdings" w:hint="default"/>
+      </w:rPr>
+    </w:lvl>
+    <w:lvl w:ilvl="3" w:tplc="08070001" w:tentative="1">
+      <w:start w:val="1"/>
+      <w:numFmt w:val="bullet"/>
+      <w:lvlText w:val=""/>
+      <w:lvlJc w:val="left"/>
+      <w:pPr>
+        <w:ind w:left="2880" w:hanging="360"/>
+      </w:pPr>
+      <w:rPr>
+        <w:rFonts w:ascii="Symbol" w:hAnsi="Symbol" w:hint="default"/>
+      </w:rPr>
+    </w:lvl>
+    <w:lvl w:ilvl="4" w:tplc="08070003" w:tentative="1">
+      <w:start w:val="1"/>
+      <w:numFmt w:val="bullet"/>
+      <w:lvlText w:val="o"/>
+      <w:lvlJc w:val="left"/>
+      <w:pPr>
+        <w:ind w:left="3600" w:hanging="360"/>
+      </w:pPr>
+      <w:rPr>
+        <w:rFonts w:ascii="Courier New" w:hAnsi="Courier New" w:cs="Courier New" w:hint="default"/>
+      </w:rPr>
+    </w:lvl>
+    <w:lvl w:ilvl="5" w:tplc="08070005" w:tentative="1">
+      <w:start w:val="1"/>
+      <w:numFmt w:val="bullet"/>
+      <w:lvlText w:val=""/>
+      <w:lvlJc w:val="left"/>
+      <w:pPr>
+        <w:ind w:left="4320" w:hanging="360"/>
+      </w:pPr>
+      <w:rPr>
+        <w:rFonts w:ascii="Wingdings" w:hAnsi="Wingdings" w:hint="default"/>
+      </w:rPr>
+    </w:lvl>
+    <w:lvl w:ilvl="6" w:tplc="08070001" w:tentative="1">
+      <w:start w:val="1"/>
+      <w:numFmt w:val="bullet"/>
+      <w:lvlText w:val=""/>
+      <w:lvlJc w:val="left"/>
+      <w:pPr>
+        <w:ind w:left="5040" w:hanging="360"/>
+      </w:pPr>
+      <w:rPr>
+        <w:rFonts w:ascii="Symbol" w:hAnsi="Symbol" w:hint="default"/>
+      </w:rPr>
+    </w:lvl>
+    <w:lvl w:ilvl="7" w:tplc="08070003" w:tentative="1">
+      <w:start w:val="1"/>
+      <w:numFmt w:val="bullet"/>
+      <w:lvlText w:val="o"/>
+      <w:lvlJc w:val="left"/>
+      <w:pPr>
+        <w:ind w:left="5760" w:hanging="360"/>
+      </w:pPr>
+      <w:rPr>
+        <w:rFonts w:ascii="Courier New" w:hAnsi="Courier New" w:cs="Courier New" w:hint="default"/>
+      </w:rPr>
+    </w:lvl>
+    <w:lvl w:ilvl="8" w:tplc="08070005" w:tentative="1">
+      <w:start w:val="1"/>
+      <w:numFmt w:val="bullet"/>
+      <w:lvlText w:val=""/>
+      <w:lvlJc w:val="left"/>
+      <w:pPr>
+        <w:ind w:left="6480" w:hanging="360"/>
+      </w:pPr>
+      <w:rPr>
+        <w:rFonts w:ascii="Wingdings" w:hAnsi="Wingdings" w:hint="default"/>
+      </w:rPr>
+    </w:lvl>
+  </w:abstractNum>
+  <w:abstractNum w:abstractNumId="12" w15:restartNumberingAfterBreak="0">
+    <w:nsid w:val="52A008A1"/>
+    <w:multiLevelType w:val="hybridMultilevel"/>
+    <w:tmpl w:val="5FB4E602"/>
+    <w:lvl w:ilvl="0" w:tplc="0807000F">
+      <w:start w:val="1"/>
+      <w:numFmt w:val="decimal"/>
+      <w:lvlText w:val="%1."/>
+      <w:lvlJc w:val="left"/>
+      <w:pPr>
+        <w:ind w:left="720" w:hanging="360"/>
+      </w:pPr>
+    </w:lvl>
+    <w:lvl w:ilvl="1" w:tplc="08070019" w:tentative="1">
+      <w:start w:val="1"/>
+      <w:numFmt w:val="lowerLetter"/>
+      <w:lvlText w:val="%2."/>
+      <w:lvlJc w:val="left"/>
+      <w:pPr>
+        <w:ind w:left="1440" w:hanging="360"/>
+      </w:pPr>
+    </w:lvl>
+    <w:lvl w:ilvl="2" w:tplc="0807001B" w:tentative="1">
+      <w:start w:val="1"/>
+      <w:numFmt w:val="lowerRoman"/>
+      <w:lvlText w:val="%3."/>
+      <w:lvlJc w:val="right"/>
+      <w:pPr>
+        <w:ind w:left="2160" w:hanging="180"/>
+      </w:pPr>
+    </w:lvl>
+    <w:lvl w:ilvl="3" w:tplc="0807000F" w:tentative="1">
+      <w:start w:val="1"/>
+      <w:numFmt w:val="decimal"/>
+      <w:lvlText w:val="%4."/>
+      <w:lvlJc w:val="left"/>
+      <w:pPr>
+        <w:ind w:left="2880" w:hanging="360"/>
+      </w:pPr>
+    </w:lvl>
+    <w:lvl w:ilvl="4" w:tplc="08070019" w:tentative="1">
+      <w:start w:val="1"/>
+      <w:numFmt w:val="lowerLetter"/>
+      <w:lvlText w:val="%5."/>
+      <w:lvlJc w:val="left"/>
+      <w:pPr>
+        <w:ind w:left="3600" w:hanging="360"/>
+      </w:pPr>
+    </w:lvl>
+    <w:lvl w:ilvl="5" w:tplc="0807001B" w:tentative="1">
+      <w:start w:val="1"/>
+      <w:numFmt w:val="lowerRoman"/>
+      <w:lvlText w:val="%6."/>
+      <w:lvlJc w:val="right"/>
+      <w:pPr>
+        <w:ind w:left="4320" w:hanging="180"/>
+      </w:pPr>
+    </w:lvl>
+    <w:lvl w:ilvl="6" w:tplc="0807000F" w:tentative="1">
+      <w:start w:val="1"/>
+      <w:numFmt w:val="decimal"/>
+      <w:lvlText w:val="%7."/>
+      <w:lvlJc w:val="left"/>
+      <w:pPr>
+        <w:ind w:left="5040" w:hanging="360"/>
+      </w:pPr>
+    </w:lvl>
+    <w:lvl w:ilvl="7" w:tplc="08070019" w:tentative="1">
+      <w:start w:val="1"/>
+      <w:numFmt w:val="lowerLetter"/>
+      <w:lvlText w:val="%8."/>
+      <w:lvlJc w:val="left"/>
+      <w:pPr>
+        <w:ind w:left="5760" w:hanging="360"/>
+      </w:pPr>
+    </w:lvl>
+    <w:lvl w:ilvl="8" w:tplc="0807001B" w:tentative="1">
+      <w:start w:val="1"/>
+      <w:numFmt w:val="lowerRoman"/>
+      <w:lvlText w:val="%9."/>
+      <w:lvlJc w:val="right"/>
+      <w:pPr>
+        <w:ind w:left="6480" w:hanging="180"/>
+      </w:pPr>
+    </w:lvl>
+  </w:abstractNum>
+  <w:abstractNum w:abstractNumId="13" w15:restartNumberingAfterBreak="0">
+    <w:nsid w:val="52E437CA"/>
+    <w:multiLevelType w:val="hybridMultilevel"/>
+    <w:tmpl w:val="E3BEB4BE"/>
+    <w:lvl w:ilvl="0" w:tplc="0807000F">
+      <w:start w:val="1"/>
+      <w:numFmt w:val="decimal"/>
+      <w:lvlText w:val="%1."/>
+      <w:lvlJc w:val="left"/>
+      <w:pPr>
+        <w:ind w:left="720" w:hanging="360"/>
+      </w:pPr>
+    </w:lvl>
+    <w:lvl w:ilvl="1" w:tplc="08070019" w:tentative="1">
+      <w:start w:val="1"/>
+      <w:numFmt w:val="lowerLetter"/>
+      <w:lvlText w:val="%2."/>
+      <w:lvlJc w:val="left"/>
+      <w:pPr>
+        <w:ind w:left="1440" w:hanging="360"/>
+      </w:pPr>
+    </w:lvl>
+    <w:lvl w:ilvl="2" w:tplc="0807001B" w:tentative="1">
+      <w:start w:val="1"/>
+      <w:numFmt w:val="lowerRoman"/>
+      <w:lvlText w:val="%3."/>
+      <w:lvlJc w:val="right"/>
+      <w:pPr>
+        <w:ind w:left="2160" w:hanging="180"/>
+      </w:pPr>
+    </w:lvl>
+    <w:lvl w:ilvl="3" w:tplc="0807000F" w:tentative="1">
+      <w:start w:val="1"/>
+      <w:numFmt w:val="decimal"/>
+      <w:lvlText w:val="%4."/>
+      <w:lvlJc w:val="left"/>
+      <w:pPr>
+        <w:ind w:left="2880" w:hanging="360"/>
+      </w:pPr>
+    </w:lvl>
+    <w:lvl w:ilvl="4" w:tplc="08070019" w:tentative="1">
+      <w:start w:val="1"/>
+      <w:numFmt w:val="lowerLetter"/>
+      <w:lvlText w:val="%5."/>
+      <w:lvlJc w:val="left"/>
+      <w:pPr>
+        <w:ind w:left="3600" w:hanging="360"/>
+      </w:pPr>
+    </w:lvl>
+    <w:lvl w:ilvl="5" w:tplc="0807001B" w:tentative="1">
+      <w:start w:val="1"/>
+      <w:numFmt w:val="lowerRoman"/>
+      <w:lvlText w:val="%6."/>
+      <w:lvlJc w:val="right"/>
+      <w:pPr>
+        <w:ind w:left="4320" w:hanging="180"/>
+      </w:pPr>
+    </w:lvl>
+    <w:lvl w:ilvl="6" w:tplc="0807000F" w:tentative="1">
+      <w:start w:val="1"/>
+      <w:numFmt w:val="decimal"/>
+      <w:lvlText w:val="%7."/>
+      <w:lvlJc w:val="left"/>
+      <w:pPr>
+        <w:ind w:left="5040" w:hanging="360"/>
+      </w:pPr>
+    </w:lvl>
+    <w:lvl w:ilvl="7" w:tplc="08070019" w:tentative="1">
+      <w:start w:val="1"/>
+      <w:numFmt w:val="lowerLetter"/>
+      <w:lvlText w:val="%8."/>
+      <w:lvlJc w:val="left"/>
+      <w:pPr>
+        <w:ind w:left="5760" w:hanging="360"/>
+      </w:pPr>
+    </w:lvl>
+    <w:lvl w:ilvl="8" w:tplc="0807001B" w:tentative="1">
+      <w:start w:val="1"/>
+      <w:numFmt w:val="lowerRoman"/>
+      <w:lvlText w:val="%9."/>
+      <w:lvlJc w:val="right"/>
+      <w:pPr>
+        <w:ind w:left="6480" w:hanging="180"/>
+      </w:pPr>
+    </w:lvl>
+  </w:abstractNum>
+  <w:abstractNum w:abstractNumId="14" w15:restartNumberingAfterBreak="0">
     <w:nsid w:val="55F845E5"/>
     <w:multiLevelType w:val="hybridMultilevel"/>
     <w:tmpl w:val="38CC5F34"/>
@@ -11297,7 +13368,7 @@
       </w:rPr>
     </w:lvl>
   </w:abstractNum>
-  <w:abstractNum w:abstractNumId="10" w15:restartNumberingAfterBreak="0">
+  <w:abstractNum w:abstractNumId="15" w15:restartNumberingAfterBreak="0">
     <w:nsid w:val="561A611C"/>
     <w:multiLevelType w:val="hybridMultilevel"/>
     <w:tmpl w:val="58C62924"/>
@@ -11410,7 +13481,7 @@
       </w:rPr>
     </w:lvl>
   </w:abstractNum>
-  <w:abstractNum w:abstractNumId="11" w15:restartNumberingAfterBreak="0">
+  <w:abstractNum w:abstractNumId="16" w15:restartNumberingAfterBreak="0">
     <w:nsid w:val="59427E01"/>
     <w:multiLevelType w:val="hybridMultilevel"/>
     <w:tmpl w:val="A6707F28"/>
@@ -11523,7 +13594,7 @@
       </w:rPr>
     </w:lvl>
   </w:abstractNum>
-  <w:abstractNum w:abstractNumId="12" w15:restartNumberingAfterBreak="0">
+  <w:abstractNum w:abstractNumId="17" w15:restartNumberingAfterBreak="0">
     <w:nsid w:val="5D2D4992"/>
     <w:multiLevelType w:val="hybridMultilevel"/>
     <w:tmpl w:val="3998DA32"/>
@@ -11636,7 +13707,7 @@
       </w:rPr>
     </w:lvl>
   </w:abstractNum>
-  <w:abstractNum w:abstractNumId="13" w15:restartNumberingAfterBreak="0">
+  <w:abstractNum w:abstractNumId="18" w15:restartNumberingAfterBreak="0">
     <w:nsid w:val="610D7085"/>
     <w:multiLevelType w:val="hybridMultilevel"/>
     <w:tmpl w:val="ED66DFEE"/>
@@ -11749,7 +13820,7 @@
       </w:rPr>
     </w:lvl>
   </w:abstractNum>
-  <w:abstractNum w:abstractNumId="14" w15:restartNumberingAfterBreak="0">
+  <w:abstractNum w:abstractNumId="19" w15:restartNumberingAfterBreak="0">
     <w:nsid w:val="6A463F17"/>
     <w:multiLevelType w:val="hybridMultilevel"/>
     <w:tmpl w:val="48568E82"/>
@@ -11861,7 +13932,120 @@
       </w:rPr>
     </w:lvl>
   </w:abstractNum>
-  <w:abstractNum w:abstractNumId="15" w15:restartNumberingAfterBreak="0">
+  <w:abstractNum w:abstractNumId="20" w15:restartNumberingAfterBreak="0">
+    <w:nsid w:val="6F0C6423"/>
+    <w:multiLevelType w:val="hybridMultilevel"/>
+    <w:tmpl w:val="B8C27B68"/>
+    <w:lvl w:ilvl="0" w:tplc="0807000F">
+      <w:start w:val="1"/>
+      <w:numFmt w:val="decimal"/>
+      <w:lvlText w:val="%1."/>
+      <w:lvlJc w:val="left"/>
+      <w:pPr>
+        <w:ind w:left="720" w:hanging="360"/>
+      </w:pPr>
+      <w:rPr>
+        <w:rFonts w:hint="default"/>
+      </w:rPr>
+    </w:lvl>
+    <w:lvl w:ilvl="1" w:tplc="08070003" w:tentative="1">
+      <w:start w:val="1"/>
+      <w:numFmt w:val="bullet"/>
+      <w:lvlText w:val="o"/>
+      <w:lvlJc w:val="left"/>
+      <w:pPr>
+        <w:ind w:left="1440" w:hanging="360"/>
+      </w:pPr>
+      <w:rPr>
+        <w:rFonts w:ascii="Courier New" w:hAnsi="Courier New" w:cs="Courier New" w:hint="default"/>
+      </w:rPr>
+    </w:lvl>
+    <w:lvl w:ilvl="2" w:tplc="08070005" w:tentative="1">
+      <w:start w:val="1"/>
+      <w:numFmt w:val="bullet"/>
+      <w:lvlText w:val=""/>
+      <w:lvlJc w:val="left"/>
+      <w:pPr>
+        <w:ind w:left="2160" w:hanging="360"/>
+      </w:pPr>
+      <w:rPr>
+        <w:rFonts w:ascii="Wingdings" w:hAnsi="Wingdings" w:hint="default"/>
+      </w:rPr>
+    </w:lvl>
+    <w:lvl w:ilvl="3" w:tplc="08070001" w:tentative="1">
+      <w:start w:val="1"/>
+      <w:numFmt w:val="bullet"/>
+      <w:lvlText w:val=""/>
+      <w:lvlJc w:val="left"/>
+      <w:pPr>
+        <w:ind w:left="2880" w:hanging="360"/>
+      </w:pPr>
+      <w:rPr>
+        <w:rFonts w:ascii="Symbol" w:hAnsi="Symbol" w:hint="default"/>
+      </w:rPr>
+    </w:lvl>
+    <w:lvl w:ilvl="4" w:tplc="08070003" w:tentative="1">
+      <w:start w:val="1"/>
+      <w:numFmt w:val="bullet"/>
+      <w:lvlText w:val="o"/>
+      <w:lvlJc w:val="left"/>
+      <w:pPr>
+        <w:ind w:left="3600" w:hanging="360"/>
+      </w:pPr>
+      <w:rPr>
+        <w:rFonts w:ascii="Courier New" w:hAnsi="Courier New" w:cs="Courier New" w:hint="default"/>
+      </w:rPr>
+    </w:lvl>
+    <w:lvl w:ilvl="5" w:tplc="08070005" w:tentative="1">
+      <w:start w:val="1"/>
+      <w:numFmt w:val="bullet"/>
+      <w:lvlText w:val=""/>
+      <w:lvlJc w:val="left"/>
+      <w:pPr>
+        <w:ind w:left="4320" w:hanging="360"/>
+      </w:pPr>
+      <w:rPr>
+        <w:rFonts w:ascii="Wingdings" w:hAnsi="Wingdings" w:hint="default"/>
+      </w:rPr>
+    </w:lvl>
+    <w:lvl w:ilvl="6" w:tplc="08070001" w:tentative="1">
+      <w:start w:val="1"/>
+      <w:numFmt w:val="bullet"/>
+      <w:lvlText w:val=""/>
+      <w:lvlJc w:val="left"/>
+      <w:pPr>
+        <w:ind w:left="5040" w:hanging="360"/>
+      </w:pPr>
+      <w:rPr>
+        <w:rFonts w:ascii="Symbol" w:hAnsi="Symbol" w:hint="default"/>
+      </w:rPr>
+    </w:lvl>
+    <w:lvl w:ilvl="7" w:tplc="08070003" w:tentative="1">
+      <w:start w:val="1"/>
+      <w:numFmt w:val="bullet"/>
+      <w:lvlText w:val="o"/>
+      <w:lvlJc w:val="left"/>
+      <w:pPr>
+        <w:ind w:left="5760" w:hanging="360"/>
+      </w:pPr>
+      <w:rPr>
+        <w:rFonts w:ascii="Courier New" w:hAnsi="Courier New" w:cs="Courier New" w:hint="default"/>
+      </w:rPr>
+    </w:lvl>
+    <w:lvl w:ilvl="8" w:tplc="08070005" w:tentative="1">
+      <w:start w:val="1"/>
+      <w:numFmt w:val="bullet"/>
+      <w:lvlText w:val=""/>
+      <w:lvlJc w:val="left"/>
+      <w:pPr>
+        <w:ind w:left="6480" w:hanging="360"/>
+      </w:pPr>
+      <w:rPr>
+        <w:rFonts w:ascii="Wingdings" w:hAnsi="Wingdings" w:hint="default"/>
+      </w:rPr>
+    </w:lvl>
+  </w:abstractNum>
+  <w:abstractNum w:abstractNumId="21" w15:restartNumberingAfterBreak="0">
     <w:nsid w:val="6F491A76"/>
     <w:multiLevelType w:val="hybridMultilevel"/>
     <w:tmpl w:val="0FD26698"/>
@@ -11974,7 +14158,7 @@
       </w:rPr>
     </w:lvl>
   </w:abstractNum>
-  <w:abstractNum w:abstractNumId="16" w15:restartNumberingAfterBreak="0">
+  <w:abstractNum w:abstractNumId="22" w15:restartNumberingAfterBreak="0">
     <w:nsid w:val="70A821AE"/>
     <w:multiLevelType w:val="hybridMultilevel"/>
     <w:tmpl w:val="78EEDF60"/>
@@ -12087,7 +14271,7 @@
       </w:rPr>
     </w:lvl>
   </w:abstractNum>
-  <w:abstractNum w:abstractNumId="17" w15:restartNumberingAfterBreak="0">
+  <w:abstractNum w:abstractNumId="23" w15:restartNumberingAfterBreak="0">
     <w:nsid w:val="717A2AF0"/>
     <w:multiLevelType w:val="hybridMultilevel"/>
     <w:tmpl w:val="CC706428"/>
@@ -12200,7 +14384,7 @@
       </w:rPr>
     </w:lvl>
   </w:abstractNum>
-  <w:abstractNum w:abstractNumId="18" w15:restartNumberingAfterBreak="0">
+  <w:abstractNum w:abstractNumId="24" w15:restartNumberingAfterBreak="0">
     <w:nsid w:val="73641C0D"/>
     <w:multiLevelType w:val="hybridMultilevel"/>
     <w:tmpl w:val="AFA4BC5A"/>
@@ -12313,7 +14497,7 @@
       </w:rPr>
     </w:lvl>
   </w:abstractNum>
-  <w:abstractNum w:abstractNumId="19" w15:restartNumberingAfterBreak="0">
+  <w:abstractNum w:abstractNumId="25" w15:restartNumberingAfterBreak="0">
     <w:nsid w:val="73C10B5D"/>
     <w:multiLevelType w:val="hybridMultilevel"/>
     <w:tmpl w:val="3BFA585C"/>
@@ -12426,7 +14610,7 @@
       </w:rPr>
     </w:lvl>
   </w:abstractNum>
-  <w:abstractNum w:abstractNumId="20" w15:restartNumberingAfterBreak="0">
+  <w:abstractNum w:abstractNumId="26" w15:restartNumberingAfterBreak="0">
     <w:nsid w:val="776D64C1"/>
     <w:multiLevelType w:val="hybridMultilevel"/>
     <w:tmpl w:val="BC98A626"/>
@@ -12539,7 +14723,7 @@
       </w:rPr>
     </w:lvl>
   </w:abstractNum>
-  <w:abstractNum w:abstractNumId="21" w15:restartNumberingAfterBreak="0">
+  <w:abstractNum w:abstractNumId="27" w15:restartNumberingAfterBreak="0">
     <w:nsid w:val="7DA4512B"/>
     <w:multiLevelType w:val="hybridMultilevel"/>
     <w:tmpl w:val="81A8729C"/>
@@ -12652,7 +14836,7 @@
       </w:rPr>
     </w:lvl>
   </w:abstractNum>
-  <w:abstractNum w:abstractNumId="22" w15:restartNumberingAfterBreak="0">
+  <w:abstractNum w:abstractNumId="28" w15:restartNumberingAfterBreak="0">
     <w:nsid w:val="7E567EA8"/>
     <w:multiLevelType w:val="hybridMultilevel"/>
     <w:tmpl w:val="72989342"/>
@@ -12769,28 +14953,28 @@
     <w:abstractNumId w:val="5"/>
   </w:num>
   <w:num w:numId="2">
-    <w:abstractNumId w:val="21"/>
+    <w:abstractNumId w:val="27"/>
   </w:num>
   <w:num w:numId="3">
-    <w:abstractNumId w:val="6"/>
+    <w:abstractNumId w:val="8"/>
   </w:num>
   <w:num w:numId="4">
     <w:abstractNumId w:val="1"/>
   </w:num>
   <w:num w:numId="5">
+    <w:abstractNumId w:val="19"/>
+  </w:num>
+  <w:num w:numId="6">
+    <w:abstractNumId w:val="9"/>
+  </w:num>
+  <w:num w:numId="7">
+    <w:abstractNumId w:val="25"/>
+  </w:num>
+  <w:num w:numId="8">
     <w:abstractNumId w:val="14"/>
   </w:num>
-  <w:num w:numId="6">
-    <w:abstractNumId w:val="7"/>
-  </w:num>
-  <w:num w:numId="7">
-    <w:abstractNumId w:val="19"/>
-  </w:num>
-  <w:num w:numId="8">
-    <w:abstractNumId w:val="9"/>
-  </w:num>
   <w:num w:numId="9">
-    <w:abstractNumId w:val="22"/>
+    <w:abstractNumId w:val="28"/>
   </w:num>
   <w:num w:numId="10">
     <w:abstractNumId w:val="3"/>
@@ -12802,37 +14986,55 @@
     <w:abstractNumId w:val="0"/>
   </w:num>
   <w:num w:numId="13">
-    <w:abstractNumId w:val="20"/>
+    <w:abstractNumId w:val="26"/>
   </w:num>
   <w:num w:numId="14">
-    <w:abstractNumId w:val="12"/>
+    <w:abstractNumId w:val="17"/>
   </w:num>
   <w:num w:numId="15">
-    <w:abstractNumId w:val="10"/>
+    <w:abstractNumId w:val="15"/>
   </w:num>
   <w:num w:numId="16">
-    <w:abstractNumId w:val="17"/>
+    <w:abstractNumId w:val="23"/>
   </w:num>
   <w:num w:numId="17">
-    <w:abstractNumId w:val="15"/>
+    <w:abstractNumId w:val="21"/>
   </w:num>
   <w:num w:numId="18">
     <w:abstractNumId w:val="4"/>
   </w:num>
   <w:num w:numId="19">
+    <w:abstractNumId w:val="18"/>
+  </w:num>
+  <w:num w:numId="20">
+    <w:abstractNumId w:val="22"/>
+  </w:num>
+  <w:num w:numId="21">
+    <w:abstractNumId w:val="10"/>
+  </w:num>
+  <w:num w:numId="22">
+    <w:abstractNumId w:val="24"/>
+  </w:num>
+  <w:num w:numId="23">
+    <w:abstractNumId w:val="16"/>
+  </w:num>
+  <w:num w:numId="24">
+    <w:abstractNumId w:val="11"/>
+  </w:num>
+  <w:num w:numId="25">
+    <w:abstractNumId w:val="20"/>
+  </w:num>
+  <w:num w:numId="26">
     <w:abstractNumId w:val="13"/>
   </w:num>
-  <w:num w:numId="20">
-    <w:abstractNumId w:val="16"/>
+  <w:num w:numId="27">
+    <w:abstractNumId w:val="12"/>
   </w:num>
-  <w:num w:numId="21">
-    <w:abstractNumId w:val="8"/>
+  <w:num w:numId="28">
+    <w:abstractNumId w:val="6"/>
   </w:num>
-  <w:num w:numId="22">
-    <w:abstractNumId w:val="18"/>
-  </w:num>
-  <w:num w:numId="23">
-    <w:abstractNumId w:val="11"/>
+  <w:num w:numId="29">
+    <w:abstractNumId w:val="7"/>
   </w:num>
 </w:numbering>
 </file>
@@ -14137,7 +16339,7 @@
 </file>
 
 <file path=customXml/itemProps1.xml><?xml version="1.0" encoding="utf-8"?>
-<ds:datastoreItem xmlns:ds="http://schemas.openxmlformats.org/officeDocument/2006/customXml" ds:itemID="{230AC6E8-28B5-411E-814B-CB6888583276}">
+<ds:datastoreItem xmlns:ds="http://schemas.openxmlformats.org/officeDocument/2006/customXml" ds:itemID="{A9F7C0F3-6A54-4611-83F4-978714B51B2D}">
   <ds:schemaRefs>
     <ds:schemaRef ds:uri="http://schemas.openxmlformats.org/officeDocument/2006/bibliography"/>
   </ds:schemaRefs>

</xml_diff>